<commit_message>
ppt for class-2, updated sullabus and toy masked language model
</commit_message>
<xml_diff>
--- a/GenAI-syllabus.docx
+++ b/GenAI-syllabus.docx
@@ -1,58 +1,32 @@
 
 <file path=word/document.xml><?xml version="1.0" encoding="utf-8"?>
-<w:document xmlns:mc="http://schemas.openxmlformats.org/markup-compatibility/2006" xmlns:o="urn:schemas-microsoft-com:office:office" xmlns:r="http://schemas.openxmlformats.org/officeDocument/2006/relationships" xmlns:m="http://schemas.openxmlformats.org/officeDocument/2006/math" xmlns:v="urn:schemas-microsoft-com:vml" xmlns:wp="http://schemas.openxmlformats.org/drawingml/2006/wordprocessingDrawing" xmlns:w10="urn:schemas-microsoft-com:office:word" xmlns:w="http://schemas.openxmlformats.org/wordprocessingml/2006/main" xmlns:wne="http://schemas.microsoft.com/office/word/2006/wordml" xmlns:sl="http://schemas.openxmlformats.org/schemaLibrary/2006/main" xmlns:a="http://schemas.openxmlformats.org/drawingml/2006/main" xmlns:pic="http://schemas.openxmlformats.org/drawingml/2006/picture" xmlns:c="http://schemas.openxmlformats.org/drawingml/2006/chart" xmlns:lc="http://schemas.openxmlformats.org/drawingml/2006/lockedCanvas" xmlns:dgm="http://schemas.openxmlformats.org/drawingml/2006/diagram" xmlns:wps="http://schemas.microsoft.com/office/word/2010/wordprocessingShape" xmlns:wpg="http://schemas.microsoft.com/office/word/2010/wordprocessingGroup" xmlns:w14="http://schemas.microsoft.com/office/word/2010/wordml" xmlns:w15="http://schemas.microsoft.com/office/word/2012/wordml">
+<w:document xmlns:wpc="http://schemas.microsoft.com/office/word/2010/wordprocessingCanvas" xmlns:cx="http://schemas.microsoft.com/office/drawing/2014/chartex" xmlns:cx1="http://schemas.microsoft.com/office/drawing/2015/9/8/chartex" xmlns:cx2="http://schemas.microsoft.com/office/drawing/2015/10/21/chartex" xmlns:cx3="http://schemas.microsoft.com/office/drawing/2016/5/9/chartex" xmlns:cx4="http://schemas.microsoft.com/office/drawing/2016/5/10/chartex" xmlns:cx5="http://schemas.microsoft.com/office/drawing/2016/5/11/chartex" xmlns:cx6="http://schemas.microsoft.com/office/drawing/2016/5/12/chartex" xmlns:cx7="http://schemas.microsoft.com/office/drawing/2016/5/13/chartex" xmlns:cx8="http://schemas.microsoft.com/office/drawing/2016/5/14/chartex" xmlns:mc="http://schemas.openxmlformats.org/markup-compatibility/2006" xmlns:aink="http://schemas.microsoft.com/office/drawing/2016/ink" xmlns:am3d="http://schemas.microsoft.com/office/drawing/2017/model3d" xmlns:o="urn:schemas-microsoft-com:office:office" xmlns:r="http://schemas.openxmlformats.org/officeDocument/2006/relationships" xmlns:m="http://schemas.openxmlformats.org/officeDocument/2006/math" xmlns:v="urn:schemas-microsoft-com:vml" xmlns:wp14="http://schemas.microsoft.com/office/word/2010/wordprocessingDrawing" xmlns:wp="http://schemas.openxmlformats.org/drawingml/2006/wordprocessingDrawing" xmlns:w10="urn:schemas-microsoft-com:office:word" xmlns:w="http://schemas.openxmlformats.org/wordprocessingml/2006/main" xmlns:w14="http://schemas.microsoft.com/office/word/2010/wordml" xmlns:w15="http://schemas.microsoft.com/office/word/2012/wordml" xmlns:w16cid="http://schemas.microsoft.com/office/word/2016/wordml/cid" xmlns:w16se="http://schemas.microsoft.com/office/word/2015/wordml/symex" xmlns:wpg="http://schemas.microsoft.com/office/word/2010/wordprocessingGroup" xmlns:wpi="http://schemas.microsoft.com/office/word/2010/wordprocessingInk" xmlns:wne="http://schemas.microsoft.com/office/word/2006/wordml" xmlns:wps="http://schemas.microsoft.com/office/word/2010/wordprocessingShape" mc:Ignorable="w14 w15 w16se w16cid wp14">
   <w:body>
     <w:p>
-      <w:pPr>
-        <w:rPr/>
-      </w:pPr>
-      <w:r>
-        <w:rPr>
-          <w:rtl w:val="0"/>
-        </w:rPr>
-        <w:t xml:space="preserve">GenAI</w:t>
-      </w:r>
-    </w:p>
-    <w:p>
-      <w:pPr>
-        <w:rPr/>
-      </w:pPr>
-      <w:r>
-        <w:rPr>
-          <w:rtl w:val="0"/>
-        </w:rPr>
-      </w:r>
-    </w:p>
-    <w:p>
-      <w:pPr>
-        <w:rPr/>
-      </w:pPr>
-      <w:r>
-        <w:rPr>
-          <w:rtl w:val="0"/>
-        </w:rPr>
-        <w:t xml:space="preserve">Unit 1  (8 Hours)</w:t>
-      </w:r>
-    </w:p>
-    <w:p>
-      <w:pPr>
-        <w:rPr/>
-      </w:pPr>
-      <w:r>
-        <w:rPr>
-          <w:rtl w:val="0"/>
-        </w:rPr>
-      </w:r>
-    </w:p>
-    <w:p>
-      <w:pPr>
-        <w:rPr/>
-      </w:pPr>
-      <w:r>
-        <w:rPr>
-          <w:rtl w:val="0"/>
-        </w:rPr>
-        <w:t xml:space="preserve">Introduction to Generative AI:</w:t>
+      <w:proofErr w:type="spellStart"/>
+      <w:r>
+        <w:t>GenAI</w:t>
+      </w:r>
+      <w:proofErr w:type="spellEnd"/>
+    </w:p>
+    <w:p/>
+    <w:p>
+      <w:r>
+        <w:t xml:space="preserve">Unit </w:t>
+      </w:r>
+      <w:proofErr w:type="gramStart"/>
+      <w:r>
+        <w:t>1  (</w:t>
+      </w:r>
+      <w:proofErr w:type="gramEnd"/>
+      <w:r>
+        <w:t>8 Hours)</w:t>
+      </w:r>
+    </w:p>
+    <w:p/>
+    <w:p>
+      <w:r>
+        <w:t>Introduction to Generative AI:</w:t>
       </w:r>
     </w:p>
     <w:p>
@@ -61,16 +35,9 @@
           <w:ilvl w:val="0"/>
           <w:numId w:val="5"/>
         </w:numPr>
-        <w:ind w:left="720" w:hanging="360"/>
-        <w:rPr>
-          <w:u w:val="none"/>
-        </w:rPr>
-      </w:pPr>
-      <w:r>
-        <w:rPr>
-          <w:rtl w:val="0"/>
-        </w:rPr>
-        <w:t xml:space="preserve">Transfer Learning</w:t>
+      </w:pPr>
+      <w:r>
+        <w:t>Transfer Learning</w:t>
       </w:r>
     </w:p>
     <w:p>
@@ -79,16 +46,17 @@
           <w:ilvl w:val="0"/>
           <w:numId w:val="5"/>
         </w:numPr>
-        <w:ind w:left="720" w:hanging="360"/>
-        <w:rPr>
-          <w:u w:val="none"/>
-        </w:rPr>
-      </w:pPr>
-      <w:r>
-        <w:rPr>
-          <w:rtl w:val="0"/>
-        </w:rPr>
-        <w:t xml:space="preserve">Language Modeling Basics (MLM and Self Supervised Learning, NSP, RTD)</w:t>
+      </w:pPr>
+      <w:r>
+        <w:t xml:space="preserve">Language </w:t>
+      </w:r>
+      <w:proofErr w:type="spellStart"/>
+      <w:r>
+        <w:t>Modeling</w:t>
+      </w:r>
+      <w:proofErr w:type="spellEnd"/>
+      <w:r>
+        <w:t xml:space="preserve"> Basics (MLM and Self Supervised Learning, NSP, RTD)</w:t>
       </w:r>
     </w:p>
     <w:p>
@@ -97,38 +65,20 @@
           <w:ilvl w:val="0"/>
           <w:numId w:val="5"/>
         </w:numPr>
-        <w:ind w:left="720" w:hanging="360"/>
-        <w:rPr>
-          <w:u w:val="none"/>
-        </w:rPr>
-      </w:pPr>
-      <w:r>
-        <w:rPr>
-          <w:rtl w:val="0"/>
-        </w:rPr>
-        <w:t xml:space="preserve">Introduction to LLM</w:t>
-      </w:r>
-    </w:p>
-    <w:p>
-      <w:pPr>
-        <w:ind w:left="0" w:firstLine="0"/>
-        <w:rPr/>
-      </w:pPr>
-      <w:r>
-        <w:rPr>
-          <w:rtl w:val="0"/>
-        </w:rPr>
-      </w:r>
-    </w:p>
-    <w:p>
-      <w:pPr>
-        <w:ind w:left="0" w:firstLine="0"/>
-        <w:rPr/>
-      </w:pPr>
-      <w:r>
-        <w:rPr>
-          <w:rtl w:val="0"/>
-        </w:rPr>
+      </w:pPr>
+      <w:r>
+        <w:t>Introduction to LLM</w:t>
+      </w:r>
+    </w:p>
+    <w:p/>
+    <w:p>
+      <w:r>
+        <w:t>Introduction to representation Learning and Latent Space</w:t>
+      </w:r>
+    </w:p>
+    <w:p/>
+    <w:p>
+      <w:r>
         <w:t xml:space="preserve">Generative Model Types: </w:t>
       </w:r>
     </w:p>
@@ -138,16 +88,9 @@
           <w:ilvl w:val="0"/>
           <w:numId w:val="7"/>
         </w:numPr>
-        <w:ind w:left="720" w:hanging="360"/>
-        <w:rPr>
-          <w:u w:val="none"/>
-        </w:rPr>
-      </w:pPr>
-      <w:r>
-        <w:rPr>
-          <w:rtl w:val="0"/>
-        </w:rPr>
-        <w:t xml:space="preserve">Variational Autoencoders (VAEs)</w:t>
+      </w:pPr>
+      <w:r>
+        <w:t>Variational Autoencoders (VAEs)</w:t>
       </w:r>
     </w:p>
     <w:p>
@@ -156,16 +99,9 @@
           <w:ilvl w:val="0"/>
           <w:numId w:val="7"/>
         </w:numPr>
-        <w:ind w:left="720" w:hanging="360"/>
-        <w:rPr>
-          <w:u w:val="none"/>
-        </w:rPr>
-      </w:pPr>
-      <w:r>
-        <w:rPr>
-          <w:rtl w:val="0"/>
-        </w:rPr>
-        <w:t xml:space="preserve">Generative Adversarial Networks (GANs)</w:t>
+      </w:pPr>
+      <w:r>
+        <w:t>Generative Adversarial Networks (GANs)</w:t>
       </w:r>
     </w:p>
     <w:p>
@@ -174,17 +110,12 @@
           <w:ilvl w:val="0"/>
           <w:numId w:val="7"/>
         </w:numPr>
-        <w:ind w:left="720" w:hanging="360"/>
-        <w:rPr>
-          <w:u w:val="none"/>
-        </w:rPr>
-      </w:pPr>
-      <w:r>
-        <w:rPr>
-          <w:rtl w:val="0"/>
-        </w:rPr>
-        <w:t xml:space="preserve">Autoregressive models.</w:t>
-      </w:r>
+      </w:pPr>
+      <w:r>
+        <w:t>Autoregressive models.</w:t>
+      </w:r>
+      <w:bookmarkStart w:id="0" w:name="_GoBack"/>
+      <w:bookmarkEnd w:id="0"/>
     </w:p>
     <w:p>
       <w:pPr>
@@ -192,16 +123,9 @@
           <w:ilvl w:val="0"/>
           <w:numId w:val="7"/>
         </w:numPr>
-        <w:ind w:left="720" w:hanging="360"/>
-        <w:rPr>
-          <w:u w:val="none"/>
-        </w:rPr>
-      </w:pPr>
-      <w:r>
-        <w:rPr>
-          <w:rtl w:val="0"/>
-        </w:rPr>
-        <w:t xml:space="preserve">Diffusion Models</w:t>
+      </w:pPr>
+      <w:r>
+        <w:t>Diffusion Models</w:t>
       </w:r>
     </w:p>
     <w:p>
@@ -210,16 +134,9 @@
           <w:ilvl w:val="0"/>
           <w:numId w:val="7"/>
         </w:numPr>
-        <w:ind w:left="720" w:hanging="360"/>
-        <w:rPr>
-          <w:u w:val="none"/>
-        </w:rPr>
-      </w:pPr>
-      <w:r>
-        <w:rPr>
-          <w:rtl w:val="0"/>
-        </w:rPr>
-        <w:t xml:space="preserve">Energy Based Models</w:t>
+      </w:pPr>
+      <w:r>
+        <w:t>Energy Based Models</w:t>
       </w:r>
     </w:p>
     <w:p>
@@ -228,38 +145,27 @@
           <w:ilvl w:val="0"/>
           <w:numId w:val="7"/>
         </w:numPr>
-        <w:ind w:left="720" w:hanging="360"/>
-        <w:rPr>
-          <w:u w:val="none"/>
-        </w:rPr>
-      </w:pPr>
-      <w:r>
-        <w:rPr>
-          <w:rtl w:val="0"/>
-        </w:rPr>
-        <w:t xml:space="preserve">Normalizing Flows</w:t>
-      </w:r>
-    </w:p>
-    <w:p>
-      <w:pPr>
-        <w:ind w:left="720" w:firstLine="0"/>
-        <w:rPr/>
-      </w:pPr>
-      <w:r>
-        <w:rPr>
-          <w:rtl w:val="0"/>
-        </w:rPr>
-      </w:r>
-    </w:p>
-    <w:p>
-      <w:pPr>
-        <w:rPr/>
-      </w:pPr>
-      <w:r>
-        <w:rPr>
-          <w:rtl w:val="0"/>
-        </w:rPr>
-        <w:t xml:space="preserve">Fundamental Building Blocks of GenAI:</w:t>
+      </w:pPr>
+      <w:r>
+        <w:t>Normalizing Flows</w:t>
+      </w:r>
+    </w:p>
+    <w:p>
+      <w:pPr>
+        <w:ind w:left="720"/>
+      </w:pPr>
+    </w:p>
+    <w:p>
+      <w:r>
+        <w:t xml:space="preserve">Fundamental Building Blocks of </w:t>
+      </w:r>
+      <w:proofErr w:type="spellStart"/>
+      <w:r>
+        <w:t>GenAI</w:t>
+      </w:r>
+      <w:proofErr w:type="spellEnd"/>
+      <w:r>
+        <w:t>:</w:t>
       </w:r>
     </w:p>
     <w:p>
@@ -268,16 +174,9 @@
           <w:ilvl w:val="0"/>
           <w:numId w:val="9"/>
         </w:numPr>
-        <w:ind w:left="720" w:hanging="360"/>
-        <w:rPr>
-          <w:u w:val="none"/>
-        </w:rPr>
-      </w:pPr>
-      <w:r>
-        <w:rPr>
-          <w:rtl w:val="0"/>
-        </w:rPr>
-        <w:t xml:space="preserve">Boltzmann Machines (BMs)</w:t>
+      </w:pPr>
+      <w:r>
+        <w:t>Boltzmann Machines (BMs)</w:t>
       </w:r>
     </w:p>
     <w:p>
@@ -286,38 +185,22 @@
           <w:ilvl w:val="0"/>
           <w:numId w:val="9"/>
         </w:numPr>
-        <w:ind w:left="720" w:hanging="360"/>
-        <w:rPr>
-          <w:u w:val="none"/>
-        </w:rPr>
-      </w:pPr>
-      <w:r>
-        <w:rPr>
-          <w:rtl w:val="0"/>
-        </w:rPr>
-        <w:t xml:space="preserve">Restricted Boltzmann Machines (RBMs)</w:t>
-      </w:r>
-    </w:p>
-    <w:p>
-      <w:pPr>
-        <w:ind w:left="720" w:firstLine="0"/>
-        <w:rPr/>
-      </w:pPr>
-      <w:r>
-        <w:rPr>
-          <w:rtl w:val="0"/>
-        </w:rPr>
-      </w:r>
-    </w:p>
-    <w:p>
-      <w:pPr>
-        <w:rPr/>
-      </w:pPr>
-      <w:r>
-        <w:rPr>
-          <w:rtl w:val="0"/>
-        </w:rPr>
-        <w:t xml:space="preserve">Evaluation Metrics for Generative Models</w:t>
+      </w:pPr>
+      <w:r>
+        <w:t>Restricted Boltzmann Machines (RBMs)</w:t>
+      </w:r>
+    </w:p>
+    <w:p>
+      <w:pPr>
+        <w:ind w:left="720"/>
+      </w:pPr>
+    </w:p>
+    <w:p>
+      <w:r>
+        <w:t>Evaluation Metrics for Generative Mod</w:t>
+      </w:r>
+      <w:r>
+        <w:t>els</w:t>
       </w:r>
     </w:p>
     <w:p>
@@ -326,16 +209,9 @@
           <w:ilvl w:val="0"/>
           <w:numId w:val="8"/>
         </w:numPr>
-        <w:ind w:left="720" w:hanging="360"/>
-        <w:rPr>
-          <w:u w:val="none"/>
-        </w:rPr>
-      </w:pPr>
-      <w:r>
-        <w:rPr>
-          <w:rtl w:val="0"/>
-        </w:rPr>
-        <w:t xml:space="preserve">Inception Score</w:t>
+      </w:pPr>
+      <w:r>
+        <w:t>Inception Score</w:t>
       </w:r>
     </w:p>
     <w:p>
@@ -344,16 +220,9 @@
           <w:ilvl w:val="0"/>
           <w:numId w:val="8"/>
         </w:numPr>
-        <w:ind w:left="720" w:hanging="360"/>
-        <w:rPr>
-          <w:u w:val="none"/>
-        </w:rPr>
-      </w:pPr>
-      <w:r>
-        <w:rPr>
-          <w:rtl w:val="0"/>
-        </w:rPr>
-        <w:t xml:space="preserve">Fréchet Inception Distance (FID)</w:t>
+      </w:pPr>
+      <w:r>
+        <w:t>Fréchet Inception Distance (FID)</w:t>
       </w:r>
     </w:p>
     <w:p>
@@ -362,58 +231,21 @@
           <w:ilvl w:val="0"/>
           <w:numId w:val="8"/>
         </w:numPr>
-        <w:ind w:left="720" w:hanging="360"/>
-        <w:rPr>
-          <w:u w:val="none"/>
-        </w:rPr>
-      </w:pPr>
-      <w:r>
-        <w:rPr>
-          <w:rtl w:val="0"/>
-        </w:rPr>
-        <w:t xml:space="preserve">Precision-Recall Curves for Text Generation</w:t>
-      </w:r>
-    </w:p>
-    <w:p>
-      <w:pPr>
-        <w:rPr/>
-      </w:pPr>
-      <w:r>
-        <w:rPr>
-          <w:rtl w:val="0"/>
-        </w:rPr>
-      </w:r>
-    </w:p>
-    <w:p>
-      <w:pPr>
-        <w:rPr/>
-      </w:pPr>
-      <w:r>
-        <w:rPr>
-          <w:rtl w:val="0"/>
-        </w:rPr>
-        <w:t xml:space="preserve">Unit-2 (8 Hours)</w:t>
-      </w:r>
-    </w:p>
-    <w:p>
-      <w:pPr>
-        <w:rPr/>
-      </w:pPr>
-      <w:r>
-        <w:rPr>
-          <w:rtl w:val="0"/>
-        </w:rPr>
-      </w:r>
-    </w:p>
-    <w:p>
-      <w:pPr>
-        <w:rPr/>
-      </w:pPr>
-      <w:r>
-        <w:rPr>
-          <w:rtl w:val="0"/>
-        </w:rPr>
-        <w:t xml:space="preserve">Embeddings:</w:t>
+      </w:pPr>
+      <w:r>
+        <w:t>Precision-Recall Curves for Text Generation</w:t>
+      </w:r>
+    </w:p>
+    <w:p/>
+    <w:p>
+      <w:r>
+        <w:t>Unit-2 (8 Hours)</w:t>
+      </w:r>
+    </w:p>
+    <w:p/>
+    <w:p>
+      <w:r>
+        <w:t>Embeddings:</w:t>
       </w:r>
     </w:p>
     <w:p>
@@ -422,16 +254,9 @@
           <w:ilvl w:val="0"/>
           <w:numId w:val="1"/>
         </w:numPr>
-        <w:ind w:left="720" w:hanging="360"/>
-        <w:rPr>
-          <w:u w:val="none"/>
-        </w:rPr>
-      </w:pPr>
-      <w:r>
-        <w:rPr>
-          <w:rtl w:val="0"/>
-        </w:rPr>
-        <w:t xml:space="preserve">Word2Vec</w:t>
+      </w:pPr>
+      <w:r>
+        <w:t>Word2Vec</w:t>
       </w:r>
     </w:p>
     <w:p>
@@ -440,17 +265,12 @@
           <w:ilvl w:val="0"/>
           <w:numId w:val="1"/>
         </w:numPr>
-        <w:ind w:left="720" w:hanging="360"/>
-        <w:rPr>
-          <w:u w:val="none"/>
-        </w:rPr>
-      </w:pPr>
-      <w:r>
-        <w:rPr>
-          <w:rtl w:val="0"/>
-        </w:rPr>
-        <w:t xml:space="preserve">GLove</w:t>
-      </w:r>
+      </w:pPr>
+      <w:proofErr w:type="spellStart"/>
+      <w:r>
+        <w:t>GLove</w:t>
+      </w:r>
+      <w:proofErr w:type="spellEnd"/>
     </w:p>
     <w:p>
       <w:pPr>
@@ -458,17 +278,12 @@
           <w:ilvl w:val="0"/>
           <w:numId w:val="1"/>
         </w:numPr>
-        <w:ind w:left="720" w:hanging="360"/>
-        <w:rPr>
-          <w:u w:val="none"/>
-        </w:rPr>
-      </w:pPr>
-      <w:r>
-        <w:rPr>
-          <w:rtl w:val="0"/>
-        </w:rPr>
-        <w:t xml:space="preserve">ELMo</w:t>
-      </w:r>
+      </w:pPr>
+      <w:proofErr w:type="spellStart"/>
+      <w:r>
+        <w:t>ELMo</w:t>
+      </w:r>
+      <w:proofErr w:type="spellEnd"/>
     </w:p>
     <w:p>
       <w:pPr>
@@ -476,16 +291,9 @@
           <w:ilvl w:val="0"/>
           <w:numId w:val="1"/>
         </w:numPr>
-        <w:ind w:left="720" w:hanging="360"/>
-        <w:rPr>
-          <w:u w:val="none"/>
-        </w:rPr>
-      </w:pPr>
-      <w:r>
-        <w:rPr>
-          <w:rtl w:val="0"/>
-        </w:rPr>
-        <w:t xml:space="preserve">BERT</w:t>
+      </w:pPr>
+      <w:r>
+        <w:t>BERT</w:t>
       </w:r>
     </w:p>
     <w:p>
@@ -494,39 +302,20 @@
           <w:ilvl w:val="0"/>
           <w:numId w:val="1"/>
         </w:numPr>
-        <w:ind w:left="720" w:hanging="360"/>
-        <w:rPr>
-          <w:u w:val="none"/>
-        </w:rPr>
-      </w:pPr>
-      <w:r>
-        <w:rPr>
-          <w:rtl w:val="0"/>
-        </w:rPr>
-        <w:t xml:space="preserve">Knowledge Base Embeddings (for RAG) - knowledge bases (KBs)</w:t>
-      </w:r>
-    </w:p>
-    <w:p>
-      <w:pPr>
-        <w:ind w:left="0" w:firstLine="0"/>
-        <w:rPr/>
-      </w:pPr>
-      <w:r>
-        <w:rPr>
-          <w:rtl w:val="0"/>
-        </w:rPr>
-      </w:r>
-    </w:p>
-    <w:p>
-      <w:pPr>
-        <w:ind w:left="0" w:firstLine="0"/>
-        <w:rPr/>
-      </w:pPr>
-      <w:r>
-        <w:rPr>
-          <w:rtl w:val="0"/>
-        </w:rPr>
-        <w:t xml:space="preserve">VectorDB:</w:t>
+      </w:pPr>
+      <w:r>
+        <w:t>Knowledge Base Embeddings (for RAG) - knowledge bases (KBs)</w:t>
+      </w:r>
+    </w:p>
+    <w:p/>
+    <w:p>
+      <w:proofErr w:type="spellStart"/>
+      <w:r>
+        <w:t>VectorDB</w:t>
+      </w:r>
+      <w:proofErr w:type="spellEnd"/>
+      <w:r>
+        <w:t>:</w:t>
       </w:r>
     </w:p>
     <w:p>
@@ -535,16 +324,9 @@
           <w:ilvl w:val="0"/>
           <w:numId w:val="10"/>
         </w:numPr>
-        <w:ind w:left="720" w:hanging="360"/>
-        <w:rPr>
-          <w:u w:val="none"/>
-        </w:rPr>
-      </w:pPr>
-      <w:r>
-        <w:rPr>
-          <w:rtl w:val="0"/>
-        </w:rPr>
-        <w:t xml:space="preserve">High-dimensional embedding spaces for data representation</w:t>
+      </w:pPr>
+      <w:r>
+        <w:t>High-dimensional embedding spaces for data representation</w:t>
       </w:r>
     </w:p>
     <w:p>
@@ -553,58 +335,34 @@
           <w:ilvl w:val="0"/>
           <w:numId w:val="10"/>
         </w:numPr>
-        <w:ind w:left="720" w:hanging="360"/>
-        <w:rPr>
-          <w:u w:val="none"/>
-        </w:rPr>
-      </w:pPr>
-      <w:r>
-        <w:rPr>
-          <w:rtl w:val="0"/>
-        </w:rPr>
-        <w:t xml:space="preserve">k-Nearest Neighbors (KNN) search for efficient retrieval</w:t>
-      </w:r>
-    </w:p>
-    <w:p>
-      <w:pPr>
-        <w:rPr/>
-      </w:pPr>
-      <w:r>
-        <w:rPr>
-          <w:rtl w:val="0"/>
-        </w:rPr>
-      </w:r>
-    </w:p>
-    <w:p>
-      <w:pPr>
-        <w:rPr/>
-      </w:pPr>
-      <w:r>
-        <w:rPr>
-          <w:rtl w:val="0"/>
-        </w:rPr>
-        <w:t xml:space="preserve">Applications: Product recommendations</w:t>
-      </w:r>
-    </w:p>
-    <w:p>
-      <w:pPr>
-        <w:rPr/>
-      </w:pPr>
-      <w:r>
-        <w:rPr>
-          <w:rtl w:val="0"/>
-        </w:rPr>
-      </w:r>
-    </w:p>
-    <w:p>
-      <w:pPr>
-        <w:rPr/>
-      </w:pPr>
-      <w:r>
-        <w:rPr>
-          <w:rtl w:val="0"/>
-        </w:rPr>
-        <w:t xml:space="preserve">LangChain:</w:t>
+      </w:pPr>
+      <w:r>
+        <w:t xml:space="preserve">k-Nearest </w:t>
+      </w:r>
+      <w:proofErr w:type="spellStart"/>
+      <w:r>
+        <w:t>Neighbors</w:t>
+      </w:r>
+      <w:proofErr w:type="spellEnd"/>
+      <w:r>
+        <w:t xml:space="preserve"> (KNN) search for efficient retrieval</w:t>
+      </w:r>
+    </w:p>
+    <w:p/>
+    <w:p>
+      <w:r>
+        <w:t>Applications: Product recommendations</w:t>
+      </w:r>
+    </w:p>
+    <w:p/>
+    <w:p>
+      <w:proofErr w:type="spellStart"/>
+      <w:r>
+        <w:t>LangChain</w:t>
+      </w:r>
+      <w:proofErr w:type="spellEnd"/>
+      <w:r>
+        <w:t>:</w:t>
       </w:r>
     </w:p>
     <w:p>
@@ -613,48 +371,24 @@
           <w:ilvl w:val="0"/>
           <w:numId w:val="4"/>
         </w:numPr>
-        <w:ind w:left="720" w:hanging="360"/>
-        <w:rPr>
-          <w:u w:val="none"/>
-        </w:rPr>
-      </w:pPr>
-      <w:r>
-        <w:rPr>
-          <w:rtl w:val="0"/>
-        </w:rPr>
-        <w:t xml:space="preserve">A modular approach to building large language models (LLMs) by chaining together smaller, specialized models.</w:t>
-      </w:r>
-    </w:p>
-    <w:p>
-      <w:pPr>
-        <w:rPr/>
-      </w:pPr>
-      <w:r>
-        <w:rPr>
-          <w:rtl w:val="0"/>
-        </w:rPr>
-        <w:t xml:space="preserve">Application: Text summarization, Machine translation</w:t>
-      </w:r>
-    </w:p>
-    <w:p>
-      <w:pPr>
-        <w:rPr/>
-      </w:pPr>
-      <w:r>
-        <w:rPr>
-          <w:rtl w:val="0"/>
-        </w:rPr>
-      </w:r>
-    </w:p>
-    <w:p>
-      <w:pPr>
-        <w:rPr/>
-      </w:pPr>
-      <w:r>
-        <w:rPr>
-          <w:rtl w:val="0"/>
-        </w:rPr>
-        <w:t xml:space="preserve">RAG:</w:t>
+      </w:pPr>
+      <w:r>
+        <w:lastRenderedPageBreak/>
+        <w:t xml:space="preserve">A modular approach to building large language models (LLMs) by chaining together smaller, </w:t>
+      </w:r>
+      <w:r>
+        <w:t>specialized models.</w:t>
+      </w:r>
+    </w:p>
+    <w:p>
+      <w:r>
+        <w:t>Application: Text summarization, Machine translation</w:t>
+      </w:r>
+    </w:p>
+    <w:p/>
+    <w:p>
+      <w:r>
+        <w:t>RAG:</w:t>
       </w:r>
     </w:p>
     <w:p>
@@ -663,186 +397,75 @@
           <w:ilvl w:val="0"/>
           <w:numId w:val="6"/>
         </w:numPr>
-        <w:ind w:left="720" w:hanging="360"/>
-        <w:rPr>
-          <w:u w:val="none"/>
-        </w:rPr>
-      </w:pPr>
-      <w:r>
-        <w:rPr>
-          <w:rtl w:val="0"/>
-        </w:rPr>
-        <w:t xml:space="preserve">Leveraging pre-trained retrieval models to find relevant information from a knowledge base to inform text generation</w:t>
-      </w:r>
-    </w:p>
-    <w:p>
-      <w:pPr>
-        <w:ind w:left="0" w:firstLine="0"/>
-        <w:rPr/>
-      </w:pPr>
-      <w:r>
-        <w:rPr>
-          <w:rtl w:val="0"/>
-        </w:rPr>
-        <w:t xml:space="preserve">Application: Dialogue systems, question answering</w:t>
-      </w:r>
-    </w:p>
-    <w:p>
-      <w:pPr>
-        <w:ind w:left="0" w:firstLine="0"/>
-        <w:rPr/>
-      </w:pPr>
-      <w:r>
-        <w:rPr>
-          <w:rtl w:val="0"/>
-        </w:rPr>
-      </w:r>
-    </w:p>
-    <w:p>
-      <w:pPr>
-        <w:ind w:left="0" w:firstLine="0"/>
-        <w:rPr/>
-      </w:pPr>
-      <w:r>
-        <w:rPr>
-          <w:rtl w:val="0"/>
-        </w:rPr>
-        <w:t xml:space="preserve">Unit-3 (8 Hours)</w:t>
-      </w:r>
-    </w:p>
-    <w:p>
-      <w:pPr>
-        <w:ind w:left="0" w:firstLine="0"/>
-        <w:rPr/>
-      </w:pPr>
-      <w:r>
-        <w:rPr>
-          <w:rtl w:val="0"/>
-        </w:rPr>
-      </w:r>
-    </w:p>
-    <w:p>
-      <w:pPr>
-        <w:ind w:left="0" w:firstLine="0"/>
-        <w:rPr/>
-      </w:pPr>
-      <w:r>
-        <w:rPr>
-          <w:rtl w:val="0"/>
-        </w:rPr>
-        <w:t xml:space="preserve">Prompt Engineering:</w:t>
-      </w:r>
-    </w:p>
-    <w:p>
-      <w:pPr>
-        <w:ind w:left="0" w:firstLine="0"/>
-        <w:rPr/>
-      </w:pPr>
-      <w:r>
-        <w:rPr>
-          <w:rtl w:val="0"/>
-        </w:rPr>
-        <w:t xml:space="preserve">Crafting effective prompts to guide the behaviour of foundation models towards generating the desired outputs</w:t>
-      </w:r>
-    </w:p>
-    <w:p>
-      <w:pPr>
-        <w:ind w:left="0" w:firstLine="0"/>
-        <w:rPr/>
-      </w:pPr>
-      <w:r>
-        <w:rPr>
-          <w:rtl w:val="0"/>
-        </w:rPr>
-        <w:t xml:space="preserve">Techniques: Few-shot learning, zero-shot learning, fine-tuning</w:t>
-      </w:r>
-    </w:p>
-    <w:p>
-      <w:pPr>
-        <w:ind w:left="0" w:firstLine="0"/>
-        <w:rPr/>
-      </w:pPr>
-      <w:r>
-        <w:rPr>
-          <w:rtl w:val="0"/>
-        </w:rPr>
-        <w:t xml:space="preserve">Application: Chatbots, creative writing assistants</w:t>
-      </w:r>
-    </w:p>
-    <w:p>
-      <w:pPr>
-        <w:ind w:left="0" w:firstLine="0"/>
-        <w:rPr/>
-      </w:pPr>
-      <w:r>
-        <w:rPr>
-          <w:rtl w:val="0"/>
-        </w:rPr>
-      </w:r>
-    </w:p>
-    <w:p>
-      <w:pPr>
-        <w:ind w:left="0" w:firstLine="0"/>
-        <w:rPr/>
-      </w:pPr>
-      <w:r>
-        <w:rPr>
-          <w:rtl w:val="0"/>
-        </w:rPr>
-        <w:t xml:space="preserve">Unit-4 (8 Hours)</w:t>
-      </w:r>
-    </w:p>
-    <w:p>
-      <w:pPr>
-        <w:ind w:left="0" w:firstLine="0"/>
-        <w:rPr/>
-      </w:pPr>
-      <w:r>
-        <w:rPr>
-          <w:rtl w:val="0"/>
-        </w:rPr>
+      </w:pPr>
+      <w:r>
+        <w:t>Leveraging pre-trained retrieval models to find relevant information from a knowledge base to inform text generation</w:t>
+      </w:r>
+    </w:p>
+    <w:p>
+      <w:r>
+        <w:t>Application: Dialogue systems, question answering</w:t>
+      </w:r>
+    </w:p>
+    <w:p/>
+    <w:p>
+      <w:r>
+        <w:t>Unit-3 (8</w:t>
+      </w:r>
+      <w:r>
+        <w:t xml:space="preserve"> Hours)</w:t>
+      </w:r>
+    </w:p>
+    <w:p/>
+    <w:p>
+      <w:r>
+        <w:t>Prompt Engineering:</w:t>
+      </w:r>
+    </w:p>
+    <w:p>
+      <w:r>
+        <w:t>Crafting effective prompts to guide the behaviour of foundation models towards generating the desired outputs</w:t>
+      </w:r>
+    </w:p>
+    <w:p>
+      <w:r>
+        <w:t>Techniques: Few-shot learning, zero-shot learning, fine-tuning</w:t>
+      </w:r>
+    </w:p>
+    <w:p>
+      <w:r>
+        <w:t>Application: Chatbots, creative writing assistants</w:t>
+      </w:r>
+    </w:p>
+    <w:p/>
+    <w:p>
+      <w:r>
+        <w:t>Unit-4 (8 Hours)</w:t>
+      </w:r>
+    </w:p>
+    <w:p>
+      <w:r>
         <w:t xml:space="preserve">Introduction to Multimodal Generative AI: </w:t>
       </w:r>
     </w:p>
     <w:p>
       <w:pPr>
-        <w:ind w:left="0" w:firstLine="720"/>
-        <w:rPr/>
-      </w:pPr>
-      <w:r>
-        <w:rPr>
-          <w:rtl w:val="0"/>
-        </w:rPr>
-        <w:t xml:space="preserve">Generating outputs that combine different modalities like text, images, audio, or video.</w:t>
-      </w:r>
-    </w:p>
-    <w:p>
-      <w:pPr>
-        <w:ind w:left="0" w:firstLine="0"/>
-        <w:rPr/>
-      </w:pPr>
-      <w:r>
-        <w:rPr>
-          <w:rtl w:val="0"/>
-        </w:rPr>
-      </w:r>
-    </w:p>
+        <w:ind w:firstLine="720"/>
+      </w:pPr>
+      <w:r>
+        <w:t>Generating outputs that combine different modalities like text, images, audio, or video.</w:t>
+      </w:r>
+    </w:p>
+    <w:p/>
     <w:p>
       <w:pPr>
         <w:numPr>
           <w:ilvl w:val="0"/>
           <w:numId w:val="2"/>
         </w:numPr>
-        <w:ind w:left="720" w:hanging="360"/>
-        <w:rPr>
-          <w:u w:val="none"/>
-        </w:rPr>
-      </w:pPr>
-      <w:r>
-        <w:rPr>
-          <w:rtl w:val="0"/>
-        </w:rPr>
-        <w:t xml:space="preserve">Text-to-Image Generation (DALLE)</w:t>
+      </w:pPr>
+      <w:r>
+        <w:t>Text-to-Image Generation (DALLE)</w:t>
       </w:r>
     </w:p>
     <w:p>
@@ -851,16 +474,9 @@
           <w:ilvl w:val="0"/>
           <w:numId w:val="2"/>
         </w:numPr>
-        <w:ind w:left="720" w:hanging="360"/>
-        <w:rPr>
-          <w:u w:val="none"/>
-        </w:rPr>
-      </w:pPr>
-      <w:r>
-        <w:rPr>
-          <w:rtl w:val="0"/>
-        </w:rPr>
-        <w:t xml:space="preserve">Audio Generation Model</w:t>
+      </w:pPr>
+      <w:r>
+        <w:t>Audio Generation Model</w:t>
       </w:r>
     </w:p>
     <w:p>
@@ -869,82 +485,51 @@
           <w:ilvl w:val="0"/>
           <w:numId w:val="2"/>
         </w:numPr>
-        <w:ind w:left="720" w:hanging="360"/>
-        <w:rPr>
-          <w:u w:val="none"/>
-        </w:rPr>
-      </w:pPr>
-      <w:r>
-        <w:rPr>
-          <w:rtl w:val="0"/>
-        </w:rPr>
+      </w:pPr>
+      <w:r>
         <w:t xml:space="preserve">Generative Video Models </w:t>
       </w:r>
     </w:p>
     <w:p>
-      <w:pPr>
-        <w:ind w:left="0" w:firstLine="0"/>
-        <w:rPr/>
-      </w:pPr>
-      <w:r>
-        <w:rPr>
-          <w:rtl w:val="0"/>
-        </w:rPr>
-        <w:t xml:space="preserve">Application: Generative Design, Text-to-3D</w:t>
-      </w:r>
-    </w:p>
-    <w:p>
-      <w:pPr>
-        <w:rPr/>
-      </w:pPr>
-      <w:r>
-        <w:rPr>
-          <w:rtl w:val="0"/>
-        </w:rPr>
-      </w:r>
-    </w:p>
-    <w:p>
-      <w:pPr>
-        <w:rPr/>
-      </w:pPr>
-      <w:r>
-        <w:rPr>
-          <w:rtl w:val="0"/>
-        </w:rPr>
-        <w:t xml:space="preserve">Unit-5 (8 Hours)</w:t>
-      </w:r>
-    </w:p>
-    <w:p>
-      <w:pPr>
-        <w:rPr/>
-      </w:pPr>
-      <w:r>
-        <w:rPr>
-          <w:rtl w:val="0"/>
-        </w:rPr>
-        <w:t xml:space="preserve">LLMOps Fundamentals: OpenAI Playground, Hugging Face Transformers</w:t>
-      </w:r>
-    </w:p>
-    <w:p>
-      <w:pPr>
-        <w:rPr/>
-      </w:pPr>
-      <w:r>
-        <w:rPr>
-          <w:rtl w:val="0"/>
-        </w:rPr>
-        <w:t xml:space="preserve">Debugging and Monitoring LLMs: LIME, Prometheus, Grafana</w:t>
-      </w:r>
-    </w:p>
-    <w:p>
-      <w:pPr>
-        <w:rPr/>
-      </w:pPr>
-      <w:r>
-        <w:rPr>
-          <w:rtl w:val="0"/>
-        </w:rPr>
-        <w:t xml:space="preserve">Responsible AI</w:t>
+      <w:r>
+        <w:t>Application: Generative D</w:t>
+      </w:r>
+      <w:r>
+        <w:t>esign, Text-to-3D</w:t>
+      </w:r>
+    </w:p>
+    <w:p/>
+    <w:p>
+      <w:r>
+        <w:t>Unit-5 (8 Hours)</w:t>
+      </w:r>
+    </w:p>
+    <w:p>
+      <w:proofErr w:type="spellStart"/>
+      <w:r>
+        <w:t>LLMOps</w:t>
+      </w:r>
+      <w:proofErr w:type="spellEnd"/>
+      <w:r>
+        <w:t xml:space="preserve"> Fundamentals: </w:t>
+      </w:r>
+      <w:proofErr w:type="spellStart"/>
+      <w:r>
+        <w:t>OpenAI</w:t>
+      </w:r>
+      <w:proofErr w:type="spellEnd"/>
+      <w:r>
+        <w:t xml:space="preserve"> Playground, Hugging Face Transformers</w:t>
+      </w:r>
+    </w:p>
+    <w:p>
+      <w:r>
+        <w:t>Debugging and Monitoring LLMs: LIME, Prometheus, Grafana</w:t>
+      </w:r>
+    </w:p>
+    <w:p>
+      <w:r>
+        <w:t>Responsible AI</w:t>
       </w:r>
     </w:p>
     <w:p>
@@ -953,16 +538,9 @@
           <w:ilvl w:val="0"/>
           <w:numId w:val="3"/>
         </w:numPr>
-        <w:ind w:left="720" w:hanging="360"/>
-        <w:rPr>
-          <w:u w:val="none"/>
-        </w:rPr>
-      </w:pPr>
-      <w:r>
-        <w:rPr>
-          <w:rtl w:val="0"/>
-        </w:rPr>
-        <w:t xml:space="preserve">Challenges and Considerations in Multimodal Generative AI</w:t>
+      </w:pPr>
+      <w:r>
+        <w:t>Challenges and Considerations in Multimodal Generative AI</w:t>
       </w:r>
     </w:p>
     <w:p>
@@ -971,16 +549,9 @@
           <w:ilvl w:val="0"/>
           <w:numId w:val="3"/>
         </w:numPr>
-        <w:ind w:left="720" w:hanging="360"/>
-        <w:rPr>
-          <w:u w:val="none"/>
-        </w:rPr>
-      </w:pPr>
-      <w:r>
-        <w:rPr>
-          <w:rtl w:val="0"/>
-        </w:rPr>
-        <w:t xml:space="preserve">Ethical Considerations in Multimodal Generation</w:t>
+      </w:pPr>
+      <w:r>
+        <w:t>Ethical Considerations in Multimodal Generation</w:t>
       </w:r>
     </w:p>
     <w:p>
@@ -989,50 +560,22 @@
           <w:ilvl w:val="0"/>
           <w:numId w:val="3"/>
         </w:numPr>
-        <w:ind w:left="720" w:hanging="360"/>
-        <w:rPr>
-          <w:u w:val="none"/>
-        </w:rPr>
-      </w:pPr>
-      <w:r>
-        <w:rPr>
-          <w:rtl w:val="0"/>
-        </w:rPr>
-        <w:t xml:space="preserve">Hallucination</w:t>
-      </w:r>
-    </w:p>
-    <w:p>
-      <w:pPr>
-        <w:ind w:left="0" w:firstLine="0"/>
-        <w:rPr/>
-      </w:pPr>
-      <w:r>
-        <w:rPr>
-          <w:rtl w:val="0"/>
-        </w:rPr>
-      </w:r>
-    </w:p>
-    <w:p>
-      <w:pPr>
-        <w:ind w:left="0" w:firstLine="0"/>
-        <w:rPr/>
-      </w:pPr>
-      <w:r>
-        <w:rPr>
-          <w:rtl w:val="0"/>
-        </w:rPr>
-      </w:r>
-    </w:p>
-    <w:p>
-      <w:pPr>
-        <w:rPr/>
-      </w:pPr>
-      <w:r>
-        <w:rPr>
-          <w:rtl w:val="0"/>
-        </w:rPr>
-        <w:t xml:space="preserve">Recommended Book:-</w:t>
-      </w:r>
+      </w:pPr>
+      <w:r>
+        <w:t>Hallucination</w:t>
+      </w:r>
+    </w:p>
+    <w:p/>
+    <w:p/>
+    <w:p>
+      <w:r>
+        <w:t xml:space="preserve">Recommended </w:t>
+      </w:r>
+      <w:proofErr w:type="gramStart"/>
+      <w:r>
+        <w:t>Book:-</w:t>
+      </w:r>
+      <w:proofErr w:type="gramEnd"/>
     </w:p>
     <w:p>
       <w:pPr>
@@ -1040,16 +583,9 @@
           <w:ilvl w:val="0"/>
           <w:numId w:val="11"/>
         </w:numPr>
-        <w:ind w:left="720" w:hanging="360"/>
-        <w:rPr>
-          <w:u w:val="none"/>
-        </w:rPr>
-      </w:pPr>
-      <w:r>
-        <w:rPr>
-          <w:rtl w:val="0"/>
-        </w:rPr>
-        <w:t xml:space="preserve">Generative Deep Learning: Teaching Machines to Paint, Write, Compose, and Play (David Foster)</w:t>
+      </w:pPr>
+      <w:r>
+        <w:t>Generative Deep Learning: Teaching Machines to Paint, Write, Compose, and Play (David Foster)</w:t>
       </w:r>
     </w:p>
     <w:p>
@@ -1058,16 +594,28 @@
           <w:ilvl w:val="0"/>
           <w:numId w:val="11"/>
         </w:numPr>
-        <w:ind w:left="720" w:hanging="360"/>
-        <w:rPr>
-          <w:u w:val="none"/>
-        </w:rPr>
-      </w:pPr>
-      <w:r>
-        <w:rPr>
-          <w:rtl w:val="0"/>
-        </w:rPr>
-        <w:t xml:space="preserve">Generative Adversarial Networks (Ian Goodfellow, Yoshua Bengio, and Aaron Courville)</w:t>
+      </w:pPr>
+      <w:r>
+        <w:t xml:space="preserve">Generative Adversarial Networks (Ian Goodfellow, </w:t>
+      </w:r>
+      <w:proofErr w:type="spellStart"/>
+      <w:r>
+        <w:t>Yoshua</w:t>
+      </w:r>
+      <w:proofErr w:type="spellEnd"/>
+      <w:r>
+        <w:t xml:space="preserve"> </w:t>
+      </w:r>
+      <w:proofErr w:type="spellStart"/>
+      <w:r>
+        <w:t>Bengio</w:t>
+      </w:r>
+      <w:proofErr w:type="spellEnd"/>
+      <w:r>
+        <w:t>, and Aaron Courv</w:t>
+      </w:r>
+      <w:r>
+        <w:t>ille)</w:t>
       </w:r>
     </w:p>
     <w:p>
@@ -1076,16 +624,9 @@
           <w:ilvl w:val="0"/>
           <w:numId w:val="11"/>
         </w:numPr>
-        <w:ind w:left="720" w:hanging="360"/>
-        <w:rPr>
-          <w:u w:val="none"/>
-        </w:rPr>
-      </w:pPr>
-      <w:r>
-        <w:rPr>
-          <w:rtl w:val="0"/>
-        </w:rPr>
-        <w:t xml:space="preserve">Deep Learning for Natural Language Processing (Yoav Goldberg)</w:t>
+      </w:pPr>
+      <w:r>
+        <w:t>Deep Learning for Natural Language Processing (Yoav Goldberg)</w:t>
       </w:r>
     </w:p>
     <w:p>
@@ -1094,17 +635,31 @@
           <w:ilvl w:val="0"/>
           <w:numId w:val="11"/>
         </w:numPr>
-        <w:ind w:left="720" w:hanging="360"/>
-        <w:rPr>
-          <w:u w:val="none"/>
-        </w:rPr>
-      </w:pPr>
-      <w:r>
-        <w:rPr>
-          <w:rtl w:val="0"/>
-        </w:rPr>
-        <w:t xml:space="preserve">Generative Models for Explainable AI (Yoshua Bengio, Sameer Arora, S. Joshua Dillon, and Mehdi Le+), Francois Chollet</w:t>
-      </w:r>
+      </w:pPr>
+      <w:r>
+        <w:t>Generative Models for Explainable AI (</w:t>
+      </w:r>
+      <w:proofErr w:type="spellStart"/>
+      <w:r>
+        <w:t>Yoshua</w:t>
+      </w:r>
+      <w:proofErr w:type="spellEnd"/>
+      <w:r>
+        <w:t xml:space="preserve"> </w:t>
+      </w:r>
+      <w:proofErr w:type="spellStart"/>
+      <w:r>
+        <w:t>Bengio</w:t>
+      </w:r>
+      <w:proofErr w:type="spellEnd"/>
+      <w:r>
+        <w:t xml:space="preserve">, Sameer Arora, S. Joshua Dillon, and Mehdi Le+), Francois </w:t>
+      </w:r>
+      <w:proofErr w:type="spellStart"/>
+      <w:r>
+        <w:t>Chollet</w:t>
+      </w:r>
+      <w:proofErr w:type="spellEnd"/>
     </w:p>
     <w:p>
       <w:pPr>
@@ -1112,16 +667,28 @@
           <w:ilvl w:val="0"/>
           <w:numId w:val="11"/>
         </w:numPr>
-        <w:ind w:left="720" w:hanging="360"/>
-        <w:rPr>
-          <w:u w:val="none"/>
-        </w:rPr>
-      </w:pPr>
-      <w:r>
-        <w:rPr>
-          <w:rtl w:val="0"/>
-        </w:rPr>
-        <w:t xml:space="preserve">Generative Deep Learning for Music Discovery (Meinard Müller, Francesco Caramia, and Alberto Conti)</w:t>
+      </w:pPr>
+      <w:r>
+        <w:t>Generative Deep Learning for Music Discovery (</w:t>
+      </w:r>
+      <w:proofErr w:type="spellStart"/>
+      <w:r>
+        <w:t>Meinard</w:t>
+      </w:r>
+      <w:proofErr w:type="spellEnd"/>
+      <w:r>
+        <w:t xml:space="preserve"> Müller, Francesc</w:t>
+      </w:r>
+      <w:r>
+        <w:t xml:space="preserve">o </w:t>
+      </w:r>
+      <w:proofErr w:type="spellStart"/>
+      <w:r>
+        <w:t>Caramia</w:t>
+      </w:r>
+      <w:proofErr w:type="spellEnd"/>
+      <w:r>
+        <w:t>, and Alberto Conti)</w:t>
       </w:r>
     </w:p>
     <w:p>
@@ -1130,16 +697,10 @@
           <w:ilvl w:val="0"/>
           <w:numId w:val="11"/>
         </w:numPr>
-        <w:ind w:left="720" w:hanging="360"/>
-        <w:rPr>
-          <w:u w:val="none"/>
-        </w:rPr>
-      </w:pPr>
-      <w:r>
-        <w:rPr>
-          <w:rtl w:val="0"/>
-        </w:rPr>
-        <w:t xml:space="preserve">Demystifying Prompt Engineering: AI Prompts at Your Fingertips (A Step-By-Step Guide) (Harish Bhat)</w:t>
+      </w:pPr>
+      <w:r>
+        <w:lastRenderedPageBreak/>
+        <w:t>Demystifying Prompt Engineering: AI Prompts at Your Fingertips (A Step-By-Step Guide) (Harish Bhat)</w:t>
       </w:r>
     </w:p>
     <w:p>
@@ -1148,30 +709,51 @@
           <w:ilvl w:val="0"/>
           <w:numId w:val="11"/>
         </w:numPr>
-        <w:ind w:left="720" w:hanging="360"/>
-        <w:rPr>
-          <w:u w:val="none"/>
-        </w:rPr>
-      </w:pPr>
-      <w:r>
-        <w:rPr>
-          <w:rtl w:val="0"/>
-        </w:rPr>
-        <w:t xml:space="preserve">Human-Centered AI: Designing for Collaboration (Wendy Mackay, Ben Shneiderman, and Catherine Plaisant)</w:t>
+      </w:pPr>
+      <w:r>
+        <w:t>Human-</w:t>
+      </w:r>
+      <w:proofErr w:type="spellStart"/>
+      <w:r>
+        <w:t>Centered</w:t>
+      </w:r>
+      <w:proofErr w:type="spellEnd"/>
+      <w:r>
+        <w:t xml:space="preserve"> AI: Designing for Collaboration (Wendy Mackay, Ben </w:t>
+      </w:r>
+      <w:proofErr w:type="spellStart"/>
+      <w:r>
+        <w:t>Shneiderman</w:t>
+      </w:r>
+      <w:proofErr w:type="spellEnd"/>
+      <w:r>
+        <w:t xml:space="preserve">, and Catherine </w:t>
+      </w:r>
+      <w:proofErr w:type="spellStart"/>
+      <w:r>
+        <w:t>Plaisant</w:t>
+      </w:r>
+      <w:proofErr w:type="spellEnd"/>
+      <w:r>
+        <w:t>)</w:t>
       </w:r>
     </w:p>
     <w:sectPr>
-      <w:pgSz w:h="15840" w:w="12240" w:orient="portrait"/>
-      <w:pgMar w:bottom="1440" w:top="1440" w:left="1440" w:right="1440" w:header="720" w:footer="720"/>
+      <w:pgSz w:w="12240" w:h="15840"/>
+      <w:pgMar w:top="1440" w:right="1440" w:bottom="1440" w:left="1440" w:header="720" w:footer="720" w:gutter="0"/>
       <w:pgNumType w:start="1"/>
+      <w:cols w:space="720"/>
     </w:sectPr>
   </w:body>
 </w:document>
 </file>
 
 <file path=word/numbering.xml><?xml version="1.0" encoding="utf-8"?>
-<w:numbering xmlns:mc="http://schemas.openxmlformats.org/markup-compatibility/2006" xmlns:o="urn:schemas-microsoft-com:office:office" xmlns:r="http://schemas.openxmlformats.org/officeDocument/2006/relationships" xmlns:m="http://schemas.openxmlformats.org/officeDocument/2006/math" xmlns:v="urn:schemas-microsoft-com:vml" xmlns:wp="http://schemas.openxmlformats.org/drawingml/2006/wordprocessingDrawing" xmlns:w10="urn:schemas-microsoft-com:office:word" xmlns:w="http://schemas.openxmlformats.org/wordprocessingml/2006/main" xmlns:wne="http://schemas.microsoft.com/office/word/2006/wordml" xmlns:sl="http://schemas.openxmlformats.org/schemaLibrary/2006/main" xmlns:a="http://schemas.openxmlformats.org/drawingml/2006/main" xmlns:pic="http://schemas.openxmlformats.org/drawingml/2006/picture" xmlns:c="http://schemas.openxmlformats.org/drawingml/2006/chart" xmlns:lc="http://schemas.openxmlformats.org/drawingml/2006/lockedCanvas" xmlns:dgm="http://schemas.openxmlformats.org/drawingml/2006/diagram" xmlns:wps="http://schemas.microsoft.com/office/word/2010/wordprocessingShape" xmlns:wpg="http://schemas.microsoft.com/office/word/2010/wordprocessingGroup" xmlns:w14="http://schemas.microsoft.com/office/word/2010/wordml" xmlns:w15="http://schemas.microsoft.com/office/word/2012/wordml">
-  <w:abstractNum w:abstractNumId="1">
+<w:numbering xmlns:wpc="http://schemas.microsoft.com/office/word/2010/wordprocessingCanvas" xmlns:cx="http://schemas.microsoft.com/office/drawing/2014/chartex" xmlns:cx1="http://schemas.microsoft.com/office/drawing/2015/9/8/chartex" xmlns:cx2="http://schemas.microsoft.com/office/drawing/2015/10/21/chartex" xmlns:cx3="http://schemas.microsoft.com/office/drawing/2016/5/9/chartex" xmlns:cx4="http://schemas.microsoft.com/office/drawing/2016/5/10/chartex" xmlns:cx5="http://schemas.microsoft.com/office/drawing/2016/5/11/chartex" xmlns:cx6="http://schemas.microsoft.com/office/drawing/2016/5/12/chartex" xmlns:cx7="http://schemas.microsoft.com/office/drawing/2016/5/13/chartex" xmlns:cx8="http://schemas.microsoft.com/office/drawing/2016/5/14/chartex" xmlns:mc="http://schemas.openxmlformats.org/markup-compatibility/2006" xmlns:aink="http://schemas.microsoft.com/office/drawing/2016/ink" xmlns:am3d="http://schemas.microsoft.com/office/drawing/2017/model3d" xmlns:o="urn:schemas-microsoft-com:office:office" xmlns:r="http://schemas.openxmlformats.org/officeDocument/2006/relationships" xmlns:m="http://schemas.openxmlformats.org/officeDocument/2006/math" xmlns:v="urn:schemas-microsoft-com:vml" xmlns:wp14="http://schemas.microsoft.com/office/word/2010/wordprocessingDrawing" xmlns:wp="http://schemas.openxmlformats.org/drawingml/2006/wordprocessingDrawing" xmlns:w10="urn:schemas-microsoft-com:office:word" xmlns:w="http://schemas.openxmlformats.org/wordprocessingml/2006/main" xmlns:w14="http://schemas.microsoft.com/office/word/2010/wordml" xmlns:w15="http://schemas.microsoft.com/office/word/2012/wordml" xmlns:w16cid="http://schemas.microsoft.com/office/word/2016/wordml/cid" xmlns:w16se="http://schemas.microsoft.com/office/word/2015/wordml/symex" xmlns:wpg="http://schemas.microsoft.com/office/word/2010/wordprocessingGroup" xmlns:wpi="http://schemas.microsoft.com/office/word/2010/wordprocessingInk" xmlns:wne="http://schemas.microsoft.com/office/word/2006/wordml" xmlns:wps="http://schemas.microsoft.com/office/word/2010/wordprocessingShape" mc:Ignorable="w14 w15 w16se w16cid wp14">
+  <w:abstractNum w:abstractNumId="0" w15:restartNumberingAfterBreak="0">
+    <w:nsid w:val="1AAB4601"/>
+    <w:multiLevelType w:val="multilevel"/>
+    <w:tmpl w:val="ADB2039A"/>
     <w:lvl w:ilvl="0">
       <w:start w:val="1"/>
       <w:numFmt w:val="decimal"/>
@@ -1281,7 +863,10 @@
       </w:rPr>
     </w:lvl>
   </w:abstractNum>
-  <w:abstractNum w:abstractNumId="2">
+  <w:abstractNum w:abstractNumId="1" w15:restartNumberingAfterBreak="0">
+    <w:nsid w:val="1F814367"/>
+    <w:multiLevelType w:val="multilevel"/>
+    <w:tmpl w:val="2CFC4646"/>
     <w:lvl w:ilvl="0">
       <w:start w:val="1"/>
       <w:numFmt w:val="decimal"/>
@@ -1391,7 +976,10 @@
       </w:rPr>
     </w:lvl>
   </w:abstractNum>
-  <w:abstractNum w:abstractNumId="3">
+  <w:abstractNum w:abstractNumId="2" w15:restartNumberingAfterBreak="0">
+    <w:nsid w:val="1FB4761E"/>
+    <w:multiLevelType w:val="multilevel"/>
+    <w:tmpl w:val="69EC2272"/>
     <w:lvl w:ilvl="0">
       <w:start w:val="1"/>
       <w:numFmt w:val="decimal"/>
@@ -1501,7 +1089,10 @@
       </w:rPr>
     </w:lvl>
   </w:abstractNum>
-  <w:abstractNum w:abstractNumId="4">
+  <w:abstractNum w:abstractNumId="3" w15:restartNumberingAfterBreak="0">
+    <w:nsid w:val="37A60D0E"/>
+    <w:multiLevelType w:val="multilevel"/>
+    <w:tmpl w:val="0CD8145A"/>
     <w:lvl w:ilvl="0">
       <w:start w:val="1"/>
       <w:numFmt w:val="decimal"/>
@@ -1611,7 +1202,10 @@
       </w:rPr>
     </w:lvl>
   </w:abstractNum>
-  <w:abstractNum w:abstractNumId="5">
+  <w:abstractNum w:abstractNumId="4" w15:restartNumberingAfterBreak="0">
+    <w:nsid w:val="3A4A7989"/>
+    <w:multiLevelType w:val="multilevel"/>
+    <w:tmpl w:val="B5C85848"/>
     <w:lvl w:ilvl="0">
       <w:start w:val="1"/>
       <w:numFmt w:val="decimal"/>
@@ -1721,7 +1315,10 @@
       </w:rPr>
     </w:lvl>
   </w:abstractNum>
-  <w:abstractNum w:abstractNumId="6">
+  <w:abstractNum w:abstractNumId="5" w15:restartNumberingAfterBreak="0">
+    <w:nsid w:val="43560971"/>
+    <w:multiLevelType w:val="multilevel"/>
+    <w:tmpl w:val="D6D43024"/>
     <w:lvl w:ilvl="0">
       <w:start w:val="1"/>
       <w:numFmt w:val="decimal"/>
@@ -1831,7 +1428,10 @@
       </w:rPr>
     </w:lvl>
   </w:abstractNum>
-  <w:abstractNum w:abstractNumId="7">
+  <w:abstractNum w:abstractNumId="6" w15:restartNumberingAfterBreak="0">
+    <w:nsid w:val="44400020"/>
+    <w:multiLevelType w:val="multilevel"/>
+    <w:tmpl w:val="0C28A556"/>
     <w:lvl w:ilvl="0">
       <w:start w:val="1"/>
       <w:numFmt w:val="decimal"/>
@@ -1941,7 +1541,10 @@
       </w:rPr>
     </w:lvl>
   </w:abstractNum>
-  <w:abstractNum w:abstractNumId="8">
+  <w:abstractNum w:abstractNumId="7" w15:restartNumberingAfterBreak="0">
+    <w:nsid w:val="502B3E6C"/>
+    <w:multiLevelType w:val="multilevel"/>
+    <w:tmpl w:val="DB74B260"/>
     <w:lvl w:ilvl="0">
       <w:start w:val="1"/>
       <w:numFmt w:val="decimal"/>
@@ -2051,7 +1654,10 @@
       </w:rPr>
     </w:lvl>
   </w:abstractNum>
-  <w:abstractNum w:abstractNumId="9">
+  <w:abstractNum w:abstractNumId="8" w15:restartNumberingAfterBreak="0">
+    <w:nsid w:val="54ED5AB1"/>
+    <w:multiLevelType w:val="multilevel"/>
+    <w:tmpl w:val="01E29594"/>
     <w:lvl w:ilvl="0">
       <w:start w:val="1"/>
       <w:numFmt w:val="decimal"/>
@@ -2161,7 +1767,10 @@
       </w:rPr>
     </w:lvl>
   </w:abstractNum>
-  <w:abstractNum w:abstractNumId="10">
+  <w:abstractNum w:abstractNumId="9" w15:restartNumberingAfterBreak="0">
+    <w:nsid w:val="5D681823"/>
+    <w:multiLevelType w:val="multilevel"/>
+    <w:tmpl w:val="73D064E6"/>
     <w:lvl w:ilvl="0">
       <w:start w:val="1"/>
       <w:numFmt w:val="decimal"/>
@@ -2271,7 +1880,10 @@
       </w:rPr>
     </w:lvl>
   </w:abstractNum>
-  <w:abstractNum w:abstractNumId="11">
+  <w:abstractNum w:abstractNumId="10" w15:restartNumberingAfterBreak="0">
+    <w:nsid w:val="5DED25BD"/>
+    <w:multiLevelType w:val="multilevel"/>
+    <w:tmpl w:val="D7FA3ACA"/>
     <w:lvl w:ilvl="0">
       <w:start w:val="1"/>
       <w:numFmt w:val="decimal"/>
@@ -2382,50 +1994,50 @@
     </w:lvl>
   </w:abstractNum>
   <w:num w:numId="1">
-    <w:abstractNumId w:val="1"/>
+    <w:abstractNumId w:val="4"/>
   </w:num>
   <w:num w:numId="2">
-    <w:abstractNumId w:val="2"/>
+    <w:abstractNumId w:val="1"/>
   </w:num>
   <w:num w:numId="3">
     <w:abstractNumId w:val="3"/>
   </w:num>
   <w:num w:numId="4">
-    <w:abstractNumId w:val="4"/>
+    <w:abstractNumId w:val="0"/>
   </w:num>
   <w:num w:numId="5">
-    <w:abstractNumId w:val="5"/>
+    <w:abstractNumId w:val="8"/>
   </w:num>
   <w:num w:numId="6">
+    <w:abstractNumId w:val="9"/>
+  </w:num>
+  <w:num w:numId="7">
+    <w:abstractNumId w:val="2"/>
+  </w:num>
+  <w:num w:numId="8">
+    <w:abstractNumId w:val="10"/>
+  </w:num>
+  <w:num w:numId="9">
+    <w:abstractNumId w:val="7"/>
+  </w:num>
+  <w:num w:numId="10">
     <w:abstractNumId w:val="6"/>
   </w:num>
-  <w:num w:numId="7">
-    <w:abstractNumId w:val="7"/>
-  </w:num>
-  <w:num w:numId="8">
-    <w:abstractNumId w:val="8"/>
-  </w:num>
-  <w:num w:numId="9">
-    <w:abstractNumId w:val="9"/>
-  </w:num>
-  <w:num w:numId="10">
-    <w:abstractNumId w:val="10"/>
-  </w:num>
   <w:num w:numId="11">
-    <w:abstractNumId w:val="11"/>
+    <w:abstractNumId w:val="5"/>
   </w:num>
 </w:numbering>
 </file>
 
 <file path=word/styles.xml><?xml version="1.0" encoding="utf-8"?>
-<w:styles xmlns:mc="http://schemas.openxmlformats.org/markup-compatibility/2006" xmlns:o="urn:schemas-microsoft-com:office:office" xmlns:r="http://schemas.openxmlformats.org/officeDocument/2006/relationships" xmlns:m="http://schemas.openxmlformats.org/officeDocument/2006/math" xmlns:v="urn:schemas-microsoft-com:vml" xmlns:wp="http://schemas.openxmlformats.org/drawingml/2006/wordprocessingDrawing" xmlns:w10="urn:schemas-microsoft-com:office:word" xmlns:w="http://schemas.openxmlformats.org/wordprocessingml/2006/main" xmlns:wne="http://schemas.microsoft.com/office/word/2006/wordml" xmlns:sl="http://schemas.openxmlformats.org/schemaLibrary/2006/main" xmlns:a="http://schemas.openxmlformats.org/drawingml/2006/main" xmlns:pic="http://schemas.openxmlformats.org/drawingml/2006/picture" xmlns:c="http://schemas.openxmlformats.org/drawingml/2006/chart" xmlns:lc="http://schemas.openxmlformats.org/drawingml/2006/lockedCanvas" xmlns:dgm="http://schemas.openxmlformats.org/drawingml/2006/diagram" xmlns:wps="http://schemas.microsoft.com/office/word/2010/wordprocessingShape" xmlns:wpg="http://schemas.microsoft.com/office/word/2010/wordprocessingGroup" xmlns:w14="http://schemas.microsoft.com/office/word/2010/wordml" xmlns:w15="http://schemas.microsoft.com/office/word/2012/wordml">
+<w:styles xmlns:mc="http://schemas.openxmlformats.org/markup-compatibility/2006" xmlns:r="http://schemas.openxmlformats.org/officeDocument/2006/relationships" xmlns:w="http://schemas.openxmlformats.org/wordprocessingml/2006/main" xmlns:w14="http://schemas.microsoft.com/office/word/2010/wordml" xmlns:w15="http://schemas.microsoft.com/office/word/2012/wordml" xmlns:w16cid="http://schemas.microsoft.com/office/word/2016/wordml/cid" xmlns:w16se="http://schemas.microsoft.com/office/word/2015/wordml/symex" mc:Ignorable="w14 w15 w16se w16cid">
   <w:docDefaults>
     <w:rPrDefault>
       <w:rPr>
-        <w:rFonts w:ascii="Arial" w:cs="Arial" w:eastAsia="Arial" w:hAnsi="Arial"/>
+        <w:rFonts w:ascii="Arial" w:eastAsia="Arial" w:hAnsi="Arial" w:cs="Arial"/>
         <w:sz w:val="22"/>
         <w:szCs w:val="22"/>
-        <w:lang w:val="en_GB"/>
+        <w:lang w:val="en-GB" w:eastAsia="en-IN" w:bidi="ar-SA"/>
       </w:rPr>
     </w:rPrDefault>
     <w:pPrDefault>
@@ -2434,21 +2046,398 @@
       </w:pPr>
     </w:pPrDefault>
   </w:docDefaults>
-  <w:style w:type="paragraph" w:styleId="Normal" w:default="1">
-    <w:name w:val="normal"/>
-  </w:style>
-  <w:style w:type="table" w:styleId="TableNormal" w:default="1">
-    <w:name w:val="Table Normal"/>
+  <w:latentStyles w:defLockedState="0" w:defUIPriority="99" w:defSemiHidden="0" w:defUnhideWhenUsed="0" w:defQFormat="0" w:count="375">
+    <w:lsdException w:name="Normal" w:uiPriority="0" w:qFormat="1"/>
+    <w:lsdException w:name="heading 1" w:uiPriority="9" w:qFormat="1"/>
+    <w:lsdException w:name="heading 2" w:semiHidden="1" w:uiPriority="9" w:unhideWhenUsed="1" w:qFormat="1"/>
+    <w:lsdException w:name="heading 3" w:semiHidden="1" w:uiPriority="9" w:unhideWhenUsed="1" w:qFormat="1"/>
+    <w:lsdException w:name="heading 4" w:semiHidden="1" w:uiPriority="9" w:unhideWhenUsed="1" w:qFormat="1"/>
+    <w:lsdException w:name="heading 5" w:semiHidden="1" w:uiPriority="9" w:unhideWhenUsed="1" w:qFormat="1"/>
+    <w:lsdException w:name="heading 6" w:semiHidden="1" w:uiPriority="9" w:unhideWhenUsed="1" w:qFormat="1"/>
+    <w:lsdException w:name="heading 7" w:semiHidden="1" w:uiPriority="9" w:unhideWhenUsed="1" w:qFormat="1"/>
+    <w:lsdException w:name="heading 8" w:semiHidden="1" w:uiPriority="9" w:unhideWhenUsed="1" w:qFormat="1"/>
+    <w:lsdException w:name="heading 9" w:semiHidden="1" w:uiPriority="9" w:unhideWhenUsed="1" w:qFormat="1"/>
+    <w:lsdException w:name="index 1" w:semiHidden="1" w:unhideWhenUsed="1"/>
+    <w:lsdException w:name="index 2" w:semiHidden="1" w:unhideWhenUsed="1"/>
+    <w:lsdException w:name="index 3" w:semiHidden="1" w:unhideWhenUsed="1"/>
+    <w:lsdException w:name="index 4" w:semiHidden="1" w:unhideWhenUsed="1"/>
+    <w:lsdException w:name="index 5" w:semiHidden="1" w:unhideWhenUsed="1"/>
+    <w:lsdException w:name="index 6" w:semiHidden="1" w:unhideWhenUsed="1"/>
+    <w:lsdException w:name="index 7" w:semiHidden="1" w:unhideWhenUsed="1"/>
+    <w:lsdException w:name="index 8" w:semiHidden="1" w:unhideWhenUsed="1"/>
+    <w:lsdException w:name="index 9" w:semiHidden="1" w:unhideWhenUsed="1"/>
+    <w:lsdException w:name="toc 1" w:semiHidden="1" w:uiPriority="39" w:unhideWhenUsed="1"/>
+    <w:lsdException w:name="toc 2" w:semiHidden="1" w:uiPriority="39" w:unhideWhenUsed="1"/>
+    <w:lsdException w:name="toc 3" w:semiHidden="1" w:uiPriority="39" w:unhideWhenUsed="1"/>
+    <w:lsdException w:name="toc 4" w:semiHidden="1" w:uiPriority="39" w:unhideWhenUsed="1"/>
+    <w:lsdException w:name="toc 5" w:semiHidden="1" w:uiPriority="39" w:unhideWhenUsed="1"/>
+    <w:lsdException w:name="toc 6" w:semiHidden="1" w:uiPriority="39" w:unhideWhenUsed="1"/>
+    <w:lsdException w:name="toc 7" w:semiHidden="1" w:uiPriority="39" w:unhideWhenUsed="1"/>
+    <w:lsdException w:name="toc 8" w:semiHidden="1" w:uiPriority="39" w:unhideWhenUsed="1"/>
+    <w:lsdException w:name="toc 9" w:semiHidden="1" w:uiPriority="39" w:unhideWhenUsed="1"/>
+    <w:lsdException w:name="Normal Indent" w:semiHidden="1" w:unhideWhenUsed="1"/>
+    <w:lsdException w:name="footnote text" w:semiHidden="1" w:unhideWhenUsed="1"/>
+    <w:lsdException w:name="annotation text" w:semiHidden="1" w:unhideWhenUsed="1"/>
+    <w:lsdException w:name="header" w:semiHidden="1" w:unhideWhenUsed="1"/>
+    <w:lsdException w:name="footer" w:semiHidden="1" w:unhideWhenUsed="1"/>
+    <w:lsdException w:name="index heading" w:semiHidden="1" w:unhideWhenUsed="1"/>
+    <w:lsdException w:name="caption" w:semiHidden="1" w:uiPriority="35" w:unhideWhenUsed="1" w:qFormat="1"/>
+    <w:lsdException w:name="table of figures" w:semiHidden="1" w:unhideWhenUsed="1"/>
+    <w:lsdException w:name="envelope address" w:semiHidden="1" w:unhideWhenUsed="1"/>
+    <w:lsdException w:name="envelope return" w:semiHidden="1" w:unhideWhenUsed="1"/>
+    <w:lsdException w:name="footnote reference" w:semiHidden="1" w:unhideWhenUsed="1"/>
+    <w:lsdException w:name="annotation reference" w:semiHidden="1" w:unhideWhenUsed="1"/>
+    <w:lsdException w:name="line number" w:semiHidden="1" w:unhideWhenUsed="1"/>
+    <w:lsdException w:name="page number" w:semiHidden="1" w:unhideWhenUsed="1"/>
+    <w:lsdException w:name="endnote reference" w:semiHidden="1" w:unhideWhenUsed="1"/>
+    <w:lsdException w:name="endnote text" w:semiHidden="1" w:unhideWhenUsed="1"/>
+    <w:lsdException w:name="table of authorities" w:semiHidden="1" w:unhideWhenUsed="1"/>
+    <w:lsdException w:name="macro" w:semiHidden="1" w:unhideWhenUsed="1"/>
+    <w:lsdException w:name="toa heading" w:semiHidden="1" w:unhideWhenUsed="1"/>
+    <w:lsdException w:name="List" w:semiHidden="1" w:unhideWhenUsed="1"/>
+    <w:lsdException w:name="List Bullet" w:semiHidden="1" w:unhideWhenUsed="1"/>
+    <w:lsdException w:name="List Number" w:semiHidden="1" w:unhideWhenUsed="1"/>
+    <w:lsdException w:name="List 2" w:semiHidden="1" w:unhideWhenUsed="1"/>
+    <w:lsdException w:name="List 3" w:semiHidden="1" w:unhideWhenUsed="1"/>
+    <w:lsdException w:name="List 4" w:semiHidden="1" w:unhideWhenUsed="1"/>
+    <w:lsdException w:name="List 5" w:semiHidden="1" w:unhideWhenUsed="1"/>
+    <w:lsdException w:name="List Bullet 2" w:semiHidden="1" w:unhideWhenUsed="1"/>
+    <w:lsdException w:name="List Bullet 3" w:semiHidden="1" w:unhideWhenUsed="1"/>
+    <w:lsdException w:name="List Bullet 4" w:semiHidden="1" w:unhideWhenUsed="1"/>
+    <w:lsdException w:name="List Bullet 5" w:semiHidden="1" w:unhideWhenUsed="1"/>
+    <w:lsdException w:name="List Number 2" w:semiHidden="1" w:unhideWhenUsed="1"/>
+    <w:lsdException w:name="List Number 3" w:semiHidden="1" w:unhideWhenUsed="1"/>
+    <w:lsdException w:name="List Number 4" w:semiHidden="1" w:unhideWhenUsed="1"/>
+    <w:lsdException w:name="List Number 5" w:semiHidden="1" w:unhideWhenUsed="1"/>
+    <w:lsdException w:name="Title" w:uiPriority="10" w:qFormat="1"/>
+    <w:lsdException w:name="Closing" w:semiHidden="1" w:unhideWhenUsed="1"/>
+    <w:lsdException w:name="Signature" w:semiHidden="1" w:unhideWhenUsed="1"/>
+    <w:lsdException w:name="Default Paragraph Font" w:semiHidden="1" w:uiPriority="1" w:unhideWhenUsed="1"/>
+    <w:lsdException w:name="Body Text" w:semiHidden="1" w:unhideWhenUsed="1"/>
+    <w:lsdException w:name="Body Text Indent" w:semiHidden="1" w:unhideWhenUsed="1"/>
+    <w:lsdException w:name="List Continue" w:semiHidden="1" w:unhideWhenUsed="1"/>
+    <w:lsdException w:name="List Continue 2" w:semiHidden="1" w:unhideWhenUsed="1"/>
+    <w:lsdException w:name="List Continue 3" w:semiHidden="1" w:unhideWhenUsed="1"/>
+    <w:lsdException w:name="List Continue 4" w:semiHidden="1" w:unhideWhenUsed="1"/>
+    <w:lsdException w:name="List Continue 5" w:semiHidden="1" w:unhideWhenUsed="1"/>
+    <w:lsdException w:name="Message Header" w:semiHidden="1" w:unhideWhenUsed="1"/>
+    <w:lsdException w:name="Subtitle" w:uiPriority="11" w:qFormat="1"/>
+    <w:lsdException w:name="Salutation" w:semiHidden="1" w:unhideWhenUsed="1"/>
+    <w:lsdException w:name="Date" w:semiHidden="1" w:unhideWhenUsed="1"/>
+    <w:lsdException w:name="Body Text First Indent" w:semiHidden="1" w:unhideWhenUsed="1"/>
+    <w:lsdException w:name="Body Text First Indent 2" w:semiHidden="1" w:unhideWhenUsed="1"/>
+    <w:lsdException w:name="Note Heading" w:semiHidden="1" w:unhideWhenUsed="1"/>
+    <w:lsdException w:name="Body Text 2" w:semiHidden="1" w:unhideWhenUsed="1"/>
+    <w:lsdException w:name="Body Text 3" w:semiHidden="1" w:unhideWhenUsed="1"/>
+    <w:lsdException w:name="Body Text Indent 2" w:semiHidden="1" w:unhideWhenUsed="1"/>
+    <w:lsdException w:name="Body Text Indent 3" w:semiHidden="1" w:unhideWhenUsed="1"/>
+    <w:lsdException w:name="Block Text" w:semiHidden="1" w:unhideWhenUsed="1"/>
+    <w:lsdException w:name="Hyperlink" w:semiHidden="1" w:unhideWhenUsed="1"/>
+    <w:lsdException w:name="FollowedHyperlink" w:semiHidden="1" w:unhideWhenUsed="1"/>
+    <w:lsdException w:name="Strong" w:uiPriority="22" w:qFormat="1"/>
+    <w:lsdException w:name="Emphasis" w:uiPriority="20" w:qFormat="1"/>
+    <w:lsdException w:name="Document Map" w:semiHidden="1" w:unhideWhenUsed="1"/>
+    <w:lsdException w:name="Plain Text" w:semiHidden="1" w:unhideWhenUsed="1"/>
+    <w:lsdException w:name="E-mail Signature" w:semiHidden="1" w:unhideWhenUsed="1"/>
+    <w:lsdException w:name="HTML Top of Form" w:semiHidden="1" w:unhideWhenUsed="1"/>
+    <w:lsdException w:name="HTML Bottom of Form" w:semiHidden="1" w:unhideWhenUsed="1"/>
+    <w:lsdException w:name="Normal (Web)" w:semiHidden="1" w:unhideWhenUsed="1"/>
+    <w:lsdException w:name="HTML Acronym" w:semiHidden="1" w:unhideWhenUsed="1"/>
+    <w:lsdException w:name="HTML Address" w:semiHidden="1" w:unhideWhenUsed="1"/>
+    <w:lsdException w:name="HTML Cite" w:semiHidden="1" w:unhideWhenUsed="1"/>
+    <w:lsdException w:name="HTML Code" w:semiHidden="1" w:unhideWhenUsed="1"/>
+    <w:lsdException w:name="HTML Definition" w:semiHidden="1" w:unhideWhenUsed="1"/>
+    <w:lsdException w:name="HTML Keyboard" w:semiHidden="1" w:unhideWhenUsed="1"/>
+    <w:lsdException w:name="HTML Preformatted" w:semiHidden="1" w:unhideWhenUsed="1"/>
+    <w:lsdException w:name="HTML Sample" w:semiHidden="1" w:unhideWhenUsed="1"/>
+    <w:lsdException w:name="HTML Typewriter" w:semiHidden="1" w:unhideWhenUsed="1"/>
+    <w:lsdException w:name="HTML Variable" w:semiHidden="1" w:unhideWhenUsed="1"/>
+    <w:lsdException w:name="Normal Table" w:semiHidden="1" w:unhideWhenUsed="1"/>
+    <w:lsdException w:name="annotation subject" w:semiHidden="1" w:unhideWhenUsed="1"/>
+    <w:lsdException w:name="No List" w:semiHidden="1" w:unhideWhenUsed="1"/>
+    <w:lsdException w:name="Outline List 1" w:semiHidden="1" w:unhideWhenUsed="1"/>
+    <w:lsdException w:name="Outline List 2" w:semiHidden="1" w:unhideWhenUsed="1"/>
+    <w:lsdException w:name="Outline List 3" w:semiHidden="1" w:unhideWhenUsed="1"/>
+    <w:lsdException w:name="Table Simple 1" w:semiHidden="1" w:unhideWhenUsed="1"/>
+    <w:lsdException w:name="Table Simple 2" w:semiHidden="1" w:unhideWhenUsed="1"/>
+    <w:lsdException w:name="Table Simple 3" w:semiHidden="1" w:unhideWhenUsed="1"/>
+    <w:lsdException w:name="Table Classic 1" w:semiHidden="1" w:unhideWhenUsed="1"/>
+    <w:lsdException w:name="Table Classic 2" w:semiHidden="1" w:unhideWhenUsed="1"/>
+    <w:lsdException w:name="Table Classic 3" w:semiHidden="1" w:unhideWhenUsed="1"/>
+    <w:lsdException w:name="Table Classic 4" w:semiHidden="1" w:unhideWhenUsed="1"/>
+    <w:lsdException w:name="Table Colorful 1" w:semiHidden="1" w:unhideWhenUsed="1"/>
+    <w:lsdException w:name="Table Colorful 2" w:semiHidden="1" w:unhideWhenUsed="1"/>
+    <w:lsdException w:name="Table Colorful 3" w:semiHidden="1" w:unhideWhenUsed="1"/>
+    <w:lsdException w:name="Table Columns 1" w:semiHidden="1" w:unhideWhenUsed="1"/>
+    <w:lsdException w:name="Table Columns 2" w:semiHidden="1" w:unhideWhenUsed="1"/>
+    <w:lsdException w:name="Table Columns 3" w:semiHidden="1" w:unhideWhenUsed="1"/>
+    <w:lsdException w:name="Table Columns 4" w:semiHidden="1" w:unhideWhenUsed="1"/>
+    <w:lsdException w:name="Table Columns 5" w:semiHidden="1" w:unhideWhenUsed="1"/>
+    <w:lsdException w:name="Table Grid 1" w:semiHidden="1" w:unhideWhenUsed="1"/>
+    <w:lsdException w:name="Table Grid 2" w:semiHidden="1" w:unhideWhenUsed="1"/>
+    <w:lsdException w:name="Table Grid 3" w:semiHidden="1" w:unhideWhenUsed="1"/>
+    <w:lsdException w:name="Table Grid 4" w:semiHidden="1" w:unhideWhenUsed="1"/>
+    <w:lsdException w:name="Table Grid 5" w:semiHidden="1" w:unhideWhenUsed="1"/>
+    <w:lsdException w:name="Table Grid 6" w:semiHidden="1" w:unhideWhenUsed="1"/>
+    <w:lsdException w:name="Table Grid 7" w:semiHidden="1" w:unhideWhenUsed="1"/>
+    <w:lsdException w:name="Table Grid 8" w:semiHidden="1" w:unhideWhenUsed="1"/>
+    <w:lsdException w:name="Table List 1" w:semiHidden="1" w:unhideWhenUsed="1"/>
+    <w:lsdException w:name="Table List 2" w:semiHidden="1" w:unhideWhenUsed="1"/>
+    <w:lsdException w:name="Table List 3" w:semiHidden="1" w:unhideWhenUsed="1"/>
+    <w:lsdException w:name="Table List 4" w:semiHidden="1" w:unhideWhenUsed="1"/>
+    <w:lsdException w:name="Table List 5" w:semiHidden="1" w:unhideWhenUsed="1"/>
+    <w:lsdException w:name="Table List 6" w:semiHidden="1" w:unhideWhenUsed="1"/>
+    <w:lsdException w:name="Table List 7" w:semiHidden="1" w:unhideWhenUsed="1"/>
+    <w:lsdException w:name="Table List 8" w:semiHidden="1" w:unhideWhenUsed="1"/>
+    <w:lsdException w:name="Table 3D effects 1" w:semiHidden="1" w:unhideWhenUsed="1"/>
+    <w:lsdException w:name="Table 3D effects 2" w:semiHidden="1" w:unhideWhenUsed="1"/>
+    <w:lsdException w:name="Table 3D effects 3" w:semiHidden="1" w:unhideWhenUsed="1"/>
+    <w:lsdException w:name="Table Contemporary" w:semiHidden="1" w:unhideWhenUsed="1"/>
+    <w:lsdException w:name="Table Elegant" w:semiHidden="1" w:unhideWhenUsed="1"/>
+    <w:lsdException w:name="Table Professional" w:semiHidden="1" w:unhideWhenUsed="1"/>
+    <w:lsdException w:name="Table Subtle 1" w:semiHidden="1" w:unhideWhenUsed="1"/>
+    <w:lsdException w:name="Table Subtle 2" w:semiHidden="1" w:unhideWhenUsed="1"/>
+    <w:lsdException w:name="Table Web 1" w:semiHidden="1" w:unhideWhenUsed="1"/>
+    <w:lsdException w:name="Table Web 2" w:semiHidden="1" w:unhideWhenUsed="1"/>
+    <w:lsdException w:name="Table Web 3" w:semiHidden="1" w:unhideWhenUsed="1"/>
+    <w:lsdException w:name="Balloon Text" w:semiHidden="1" w:unhideWhenUsed="1"/>
+    <w:lsdException w:name="Table Grid" w:uiPriority="39"/>
+    <w:lsdException w:name="Table Theme" w:semiHidden="1" w:unhideWhenUsed="1"/>
+    <w:lsdException w:name="Placeholder Text" w:semiHidden="1"/>
+    <w:lsdException w:name="No Spacing" w:uiPriority="1" w:qFormat="1"/>
+    <w:lsdException w:name="Light Shading" w:uiPriority="60"/>
+    <w:lsdException w:name="Light List" w:uiPriority="61"/>
+    <w:lsdException w:name="Light Grid" w:uiPriority="62"/>
+    <w:lsdException w:name="Medium Shading 1" w:uiPriority="63"/>
+    <w:lsdException w:name="Medium Shading 2" w:uiPriority="64"/>
+    <w:lsdException w:name="Medium List 1" w:uiPriority="65"/>
+    <w:lsdException w:name="Medium List 2" w:uiPriority="66"/>
+    <w:lsdException w:name="Medium Grid 1" w:uiPriority="67"/>
+    <w:lsdException w:name="Medium Grid 2" w:uiPriority="68"/>
+    <w:lsdException w:name="Medium Grid 3" w:uiPriority="69"/>
+    <w:lsdException w:name="Dark List" w:uiPriority="70"/>
+    <w:lsdException w:name="Colorful Shading" w:uiPriority="71"/>
+    <w:lsdException w:name="Colorful List" w:uiPriority="72"/>
+    <w:lsdException w:name="Colorful Grid" w:uiPriority="73"/>
+    <w:lsdException w:name="Light Shading Accent 1" w:uiPriority="60"/>
+    <w:lsdException w:name="Light List Accent 1" w:uiPriority="61"/>
+    <w:lsdException w:name="Light Grid Accent 1" w:uiPriority="62"/>
+    <w:lsdException w:name="Medium Shading 1 Accent 1" w:uiPriority="63"/>
+    <w:lsdException w:name="Medium Shading 2 Accent 1" w:uiPriority="64"/>
+    <w:lsdException w:name="Medium List 1 Accent 1" w:uiPriority="65"/>
+    <w:lsdException w:name="Revision" w:semiHidden="1"/>
+    <w:lsdException w:name="List Paragraph" w:uiPriority="34" w:qFormat="1"/>
+    <w:lsdException w:name="Quote" w:uiPriority="29" w:qFormat="1"/>
+    <w:lsdException w:name="Intense Quote" w:uiPriority="30" w:qFormat="1"/>
+    <w:lsdException w:name="Medium List 2 Accent 1" w:uiPriority="66"/>
+    <w:lsdException w:name="Medium Grid 1 Accent 1" w:uiPriority="67"/>
+    <w:lsdException w:name="Medium Grid 2 Accent 1" w:uiPriority="68"/>
+    <w:lsdException w:name="Medium Grid 3 Accent 1" w:uiPriority="69"/>
+    <w:lsdException w:name="Dark List Accent 1" w:uiPriority="70"/>
+    <w:lsdException w:name="Colorful Shading Accent 1" w:uiPriority="71"/>
+    <w:lsdException w:name="Colorful List Accent 1" w:uiPriority="72"/>
+    <w:lsdException w:name="Colorful Grid Accent 1" w:uiPriority="73"/>
+    <w:lsdException w:name="Light Shading Accent 2" w:uiPriority="60"/>
+    <w:lsdException w:name="Light List Accent 2" w:uiPriority="61"/>
+    <w:lsdException w:name="Light Grid Accent 2" w:uiPriority="62"/>
+    <w:lsdException w:name="Medium Shading 1 Accent 2" w:uiPriority="63"/>
+    <w:lsdException w:name="Medium Shading 2 Accent 2" w:uiPriority="64"/>
+    <w:lsdException w:name="Medium List 1 Accent 2" w:uiPriority="65"/>
+    <w:lsdException w:name="Medium List 2 Accent 2" w:uiPriority="66"/>
+    <w:lsdException w:name="Medium Grid 1 Accent 2" w:uiPriority="67"/>
+    <w:lsdException w:name="Medium Grid 2 Accent 2" w:uiPriority="68"/>
+    <w:lsdException w:name="Medium Grid 3 Accent 2" w:uiPriority="69"/>
+    <w:lsdException w:name="Dark List Accent 2" w:uiPriority="70"/>
+    <w:lsdException w:name="Colorful Shading Accent 2" w:uiPriority="71"/>
+    <w:lsdException w:name="Colorful List Accent 2" w:uiPriority="72"/>
+    <w:lsdException w:name="Colorful Grid Accent 2" w:uiPriority="73"/>
+    <w:lsdException w:name="Light Shading Accent 3" w:uiPriority="60"/>
+    <w:lsdException w:name="Light List Accent 3" w:uiPriority="61"/>
+    <w:lsdException w:name="Light Grid Accent 3" w:uiPriority="62"/>
+    <w:lsdException w:name="Medium Shading 1 Accent 3" w:uiPriority="63"/>
+    <w:lsdException w:name="Medium Shading 2 Accent 3" w:uiPriority="64"/>
+    <w:lsdException w:name="Medium List 1 Accent 3" w:uiPriority="65"/>
+    <w:lsdException w:name="Medium List 2 Accent 3" w:uiPriority="66"/>
+    <w:lsdException w:name="Medium Grid 1 Accent 3" w:uiPriority="67"/>
+    <w:lsdException w:name="Medium Grid 2 Accent 3" w:uiPriority="68"/>
+    <w:lsdException w:name="Medium Grid 3 Accent 3" w:uiPriority="69"/>
+    <w:lsdException w:name="Dark List Accent 3" w:uiPriority="70"/>
+    <w:lsdException w:name="Colorful Shading Accent 3" w:uiPriority="71"/>
+    <w:lsdException w:name="Colorful List Accent 3" w:uiPriority="72"/>
+    <w:lsdException w:name="Colorful Grid Accent 3" w:uiPriority="73"/>
+    <w:lsdException w:name="Light Shading Accent 4" w:uiPriority="60"/>
+    <w:lsdException w:name="Light List Accent 4" w:uiPriority="61"/>
+    <w:lsdException w:name="Light Grid Accent 4" w:uiPriority="62"/>
+    <w:lsdException w:name="Medium Shading 1 Accent 4" w:uiPriority="63"/>
+    <w:lsdException w:name="Medium Shading 2 Accent 4" w:uiPriority="64"/>
+    <w:lsdException w:name="Medium List 1 Accent 4" w:uiPriority="65"/>
+    <w:lsdException w:name="Medium List 2 Accent 4" w:uiPriority="66"/>
+    <w:lsdException w:name="Medium Grid 1 Accent 4" w:uiPriority="67"/>
+    <w:lsdException w:name="Medium Grid 2 Accent 4" w:uiPriority="68"/>
+    <w:lsdException w:name="Medium Grid 3 Accent 4" w:uiPriority="69"/>
+    <w:lsdException w:name="Dark List Accent 4" w:uiPriority="70"/>
+    <w:lsdException w:name="Colorful Shading Accent 4" w:uiPriority="71"/>
+    <w:lsdException w:name="Colorful List Accent 4" w:uiPriority="72"/>
+    <w:lsdException w:name="Colorful Grid Accent 4" w:uiPriority="73"/>
+    <w:lsdException w:name="Light Shading Accent 5" w:uiPriority="60"/>
+    <w:lsdException w:name="Light List Accent 5" w:uiPriority="61"/>
+    <w:lsdException w:name="Light Grid Accent 5" w:uiPriority="62"/>
+    <w:lsdException w:name="Medium Shading 1 Accent 5" w:uiPriority="63"/>
+    <w:lsdException w:name="Medium Shading 2 Accent 5" w:uiPriority="64"/>
+    <w:lsdException w:name="Medium List 1 Accent 5" w:uiPriority="65"/>
+    <w:lsdException w:name="Medium List 2 Accent 5" w:uiPriority="66"/>
+    <w:lsdException w:name="Medium Grid 1 Accent 5" w:uiPriority="67"/>
+    <w:lsdException w:name="Medium Grid 2 Accent 5" w:uiPriority="68"/>
+    <w:lsdException w:name="Medium Grid 3 Accent 5" w:uiPriority="69"/>
+    <w:lsdException w:name="Dark List Accent 5" w:uiPriority="70"/>
+    <w:lsdException w:name="Colorful Shading Accent 5" w:uiPriority="71"/>
+    <w:lsdException w:name="Colorful List Accent 5" w:uiPriority="72"/>
+    <w:lsdException w:name="Colorful Grid Accent 5" w:uiPriority="73"/>
+    <w:lsdException w:name="Light Shading Accent 6" w:uiPriority="60"/>
+    <w:lsdException w:name="Light List Accent 6" w:uiPriority="61"/>
+    <w:lsdException w:name="Light Grid Accent 6" w:uiPriority="62"/>
+    <w:lsdException w:name="Medium Shading 1 Accent 6" w:uiPriority="63"/>
+    <w:lsdException w:name="Medium Shading 2 Accent 6" w:uiPriority="64"/>
+    <w:lsdException w:name="Medium List 1 Accent 6" w:uiPriority="65"/>
+    <w:lsdException w:name="Medium List 2 Accent 6" w:uiPriority="66"/>
+    <w:lsdException w:name="Medium Grid 1 Accent 6" w:uiPriority="67"/>
+    <w:lsdException w:name="Medium Grid 2 Accent 6" w:uiPriority="68"/>
+    <w:lsdException w:name="Medium Grid 3 Accent 6" w:uiPriority="69"/>
+    <w:lsdException w:name="Dark List Accent 6" w:uiPriority="70"/>
+    <w:lsdException w:name="Colorful Shading Accent 6" w:uiPriority="71"/>
+    <w:lsdException w:name="Colorful List Accent 6" w:uiPriority="72"/>
+    <w:lsdException w:name="Colorful Grid Accent 6" w:uiPriority="73"/>
+    <w:lsdException w:name="Subtle Emphasis" w:uiPriority="19" w:qFormat="1"/>
+    <w:lsdException w:name="Intense Emphasis" w:uiPriority="21" w:qFormat="1"/>
+    <w:lsdException w:name="Subtle Reference" w:uiPriority="31" w:qFormat="1"/>
+    <w:lsdException w:name="Intense Reference" w:uiPriority="32" w:qFormat="1"/>
+    <w:lsdException w:name="Book Title" w:uiPriority="33" w:qFormat="1"/>
+    <w:lsdException w:name="Bibliography" w:semiHidden="1" w:uiPriority="37" w:unhideWhenUsed="1"/>
+    <w:lsdException w:name="TOC Heading" w:semiHidden="1" w:uiPriority="39" w:unhideWhenUsed="1" w:qFormat="1"/>
+    <w:lsdException w:name="Plain Table 1" w:uiPriority="41"/>
+    <w:lsdException w:name="Plain Table 2" w:uiPriority="42"/>
+    <w:lsdException w:name="Plain Table 3" w:uiPriority="43"/>
+    <w:lsdException w:name="Plain Table 4" w:uiPriority="44"/>
+    <w:lsdException w:name="Plain Table 5" w:uiPriority="45"/>
+    <w:lsdException w:name="Grid Table Light" w:uiPriority="40"/>
+    <w:lsdException w:name="Grid Table 1 Light" w:uiPriority="46"/>
+    <w:lsdException w:name="Grid Table 2" w:uiPriority="47"/>
+    <w:lsdException w:name="Grid Table 3" w:uiPriority="48"/>
+    <w:lsdException w:name="Grid Table 4" w:uiPriority="49"/>
+    <w:lsdException w:name="Grid Table 5 Dark" w:uiPriority="50"/>
+    <w:lsdException w:name="Grid Table 6 Colorful" w:uiPriority="51"/>
+    <w:lsdException w:name="Grid Table 7 Colorful" w:uiPriority="52"/>
+    <w:lsdException w:name="Grid Table 1 Light Accent 1" w:uiPriority="46"/>
+    <w:lsdException w:name="Grid Table 2 Accent 1" w:uiPriority="47"/>
+    <w:lsdException w:name="Grid Table 3 Accent 1" w:uiPriority="48"/>
+    <w:lsdException w:name="Grid Table 4 Accent 1" w:uiPriority="49"/>
+    <w:lsdException w:name="Grid Table 5 Dark Accent 1" w:uiPriority="50"/>
+    <w:lsdException w:name="Grid Table 6 Colorful Accent 1" w:uiPriority="51"/>
+    <w:lsdException w:name="Grid Table 7 Colorful Accent 1" w:uiPriority="52"/>
+    <w:lsdException w:name="Grid Table 1 Light Accent 2" w:uiPriority="46"/>
+    <w:lsdException w:name="Grid Table 2 Accent 2" w:uiPriority="47"/>
+    <w:lsdException w:name="Grid Table 3 Accent 2" w:uiPriority="48"/>
+    <w:lsdException w:name="Grid Table 4 Accent 2" w:uiPriority="49"/>
+    <w:lsdException w:name="Grid Table 5 Dark Accent 2" w:uiPriority="50"/>
+    <w:lsdException w:name="Grid Table 6 Colorful Accent 2" w:uiPriority="51"/>
+    <w:lsdException w:name="Grid Table 7 Colorful Accent 2" w:uiPriority="52"/>
+    <w:lsdException w:name="Grid Table 1 Light Accent 3" w:uiPriority="46"/>
+    <w:lsdException w:name="Grid Table 2 Accent 3" w:uiPriority="47"/>
+    <w:lsdException w:name="Grid Table 3 Accent 3" w:uiPriority="48"/>
+    <w:lsdException w:name="Grid Table 4 Accent 3" w:uiPriority="49"/>
+    <w:lsdException w:name="Grid Table 5 Dark Accent 3" w:uiPriority="50"/>
+    <w:lsdException w:name="Grid Table 6 Colorful Accent 3" w:uiPriority="51"/>
+    <w:lsdException w:name="Grid Table 7 Colorful Accent 3" w:uiPriority="52"/>
+    <w:lsdException w:name="Grid Table 1 Light Accent 4" w:uiPriority="46"/>
+    <w:lsdException w:name="Grid Table 2 Accent 4" w:uiPriority="47"/>
+    <w:lsdException w:name="Grid Table 3 Accent 4" w:uiPriority="48"/>
+    <w:lsdException w:name="Grid Table 4 Accent 4" w:uiPriority="49"/>
+    <w:lsdException w:name="Grid Table 5 Dark Accent 4" w:uiPriority="50"/>
+    <w:lsdException w:name="Grid Table 6 Colorful Accent 4" w:uiPriority="51"/>
+    <w:lsdException w:name="Grid Table 7 Colorful Accent 4" w:uiPriority="52"/>
+    <w:lsdException w:name="Grid Table 1 Light Accent 5" w:uiPriority="46"/>
+    <w:lsdException w:name="Grid Table 2 Accent 5" w:uiPriority="47"/>
+    <w:lsdException w:name="Grid Table 3 Accent 5" w:uiPriority="48"/>
+    <w:lsdException w:name="Grid Table 4 Accent 5" w:uiPriority="49"/>
+    <w:lsdException w:name="Grid Table 5 Dark Accent 5" w:uiPriority="50"/>
+    <w:lsdException w:name="Grid Table 6 Colorful Accent 5" w:uiPriority="51"/>
+    <w:lsdException w:name="Grid Table 7 Colorful Accent 5" w:uiPriority="52"/>
+    <w:lsdException w:name="Grid Table 1 Light Accent 6" w:uiPriority="46"/>
+    <w:lsdException w:name="Grid Table 2 Accent 6" w:uiPriority="47"/>
+    <w:lsdException w:name="Grid Table 3 Accent 6" w:uiPriority="48"/>
+    <w:lsdException w:name="Grid Table 4 Accent 6" w:uiPriority="49"/>
+    <w:lsdException w:name="Grid Table 5 Dark Accent 6" w:uiPriority="50"/>
+    <w:lsdException w:name="Grid Table 6 Colorful Accent 6" w:uiPriority="51"/>
+    <w:lsdException w:name="Grid Table 7 Colorful Accent 6" w:uiPriority="52"/>
+    <w:lsdException w:name="List Table 1 Light" w:uiPriority="46"/>
+    <w:lsdException w:name="List Table 2" w:uiPriority="47"/>
+    <w:lsdException w:name="List Table 3" w:uiPriority="48"/>
+    <w:lsdException w:name="List Table 4" w:uiPriority="49"/>
+    <w:lsdException w:name="List Table 5 Dark" w:uiPriority="50"/>
+    <w:lsdException w:name="List Table 6 Colorful" w:uiPriority="51"/>
+    <w:lsdException w:name="List Table 7 Colorful" w:uiPriority="52"/>
+    <w:lsdException w:name="List Table 1 Light Accent 1" w:uiPriority="46"/>
+    <w:lsdException w:name="List Table 2 Accent 1" w:uiPriority="47"/>
+    <w:lsdException w:name="List Table 3 Accent 1" w:uiPriority="48"/>
+    <w:lsdException w:name="List Table 4 Accent 1" w:uiPriority="49"/>
+    <w:lsdException w:name="List Table 5 Dark Accent 1" w:uiPriority="50"/>
+    <w:lsdException w:name="List Table 6 Colorful Accent 1" w:uiPriority="51"/>
+    <w:lsdException w:name="List Table 7 Colorful Accent 1" w:uiPriority="52"/>
+    <w:lsdException w:name="List Table 1 Light Accent 2" w:uiPriority="46"/>
+    <w:lsdException w:name="List Table 2 Accent 2" w:uiPriority="47"/>
+    <w:lsdException w:name="List Table 3 Accent 2" w:uiPriority="48"/>
+    <w:lsdException w:name="List Table 4 Accent 2" w:uiPriority="49"/>
+    <w:lsdException w:name="List Table 5 Dark Accent 2" w:uiPriority="50"/>
+    <w:lsdException w:name="List Table 6 Colorful Accent 2" w:uiPriority="51"/>
+    <w:lsdException w:name="List Table 7 Colorful Accent 2" w:uiPriority="52"/>
+    <w:lsdException w:name="List Table 1 Light Accent 3" w:uiPriority="46"/>
+    <w:lsdException w:name="List Table 2 Accent 3" w:uiPriority="47"/>
+    <w:lsdException w:name="List Table 3 Accent 3" w:uiPriority="48"/>
+    <w:lsdException w:name="List Table 4 Accent 3" w:uiPriority="49"/>
+    <w:lsdException w:name="List Table 5 Dark Accent 3" w:uiPriority="50"/>
+    <w:lsdException w:name="List Table 6 Colorful Accent 3" w:uiPriority="51"/>
+    <w:lsdException w:name="List Table 7 Colorful Accent 3" w:uiPriority="52"/>
+    <w:lsdException w:name="List Table 1 Light Accent 4" w:uiPriority="46"/>
+    <w:lsdException w:name="List Table 2 Accent 4" w:uiPriority="47"/>
+    <w:lsdException w:name="List Table 3 Accent 4" w:uiPriority="48"/>
+    <w:lsdException w:name="List Table 4 Accent 4" w:uiPriority="49"/>
+    <w:lsdException w:name="List Table 5 Dark Accent 4" w:uiPriority="50"/>
+    <w:lsdException w:name="List Table 6 Colorful Accent 4" w:uiPriority="51"/>
+    <w:lsdException w:name="List Table 7 Colorful Accent 4" w:uiPriority="52"/>
+    <w:lsdException w:name="List Table 1 Light Accent 5" w:uiPriority="46"/>
+    <w:lsdException w:name="List Table 2 Accent 5" w:uiPriority="47"/>
+    <w:lsdException w:name="List Table 3 Accent 5" w:uiPriority="48"/>
+    <w:lsdException w:name="List Table 4 Accent 5" w:uiPriority="49"/>
+    <w:lsdException w:name="List Table 5 Dark Accent 5" w:uiPriority="50"/>
+    <w:lsdException w:name="List Table 6 Colorful Accent 5" w:uiPriority="51"/>
+    <w:lsdException w:name="List Table 7 Colorful Accent 5" w:uiPriority="52"/>
+    <w:lsdException w:name="List Table 1 Light Accent 6" w:uiPriority="46"/>
+    <w:lsdException w:name="List Table 2 Accent 6" w:uiPriority="47"/>
+    <w:lsdException w:name="List Table 3 Accent 6" w:uiPriority="48"/>
+    <w:lsdException w:name="List Table 4 Accent 6" w:uiPriority="49"/>
+    <w:lsdException w:name="List Table 5 Dark Accent 6" w:uiPriority="50"/>
+    <w:lsdException w:name="List Table 6 Colorful Accent 6" w:uiPriority="51"/>
+    <w:lsdException w:name="List Table 7 Colorful Accent 6" w:uiPriority="52"/>
+    <w:lsdException w:name="Mention" w:semiHidden="1" w:unhideWhenUsed="1"/>
+    <w:lsdException w:name="Smart Hyperlink" w:semiHidden="1" w:unhideWhenUsed="1"/>
+    <w:lsdException w:name="Hashtag" w:semiHidden="1" w:unhideWhenUsed="1"/>
+    <w:lsdException w:name="Unresolved Mention" w:semiHidden="1" w:unhideWhenUsed="1"/>
+  </w:latentStyles>
+  <w:style w:type="paragraph" w:default="1" w:styleId="Normal">
+    <w:name w:val="Normal"/>
+    <w:qFormat/>
   </w:style>
   <w:style w:type="paragraph" w:styleId="Heading1">
     <w:name w:val="heading 1"/>
     <w:basedOn w:val="Normal"/>
     <w:next w:val="Normal"/>
+    <w:uiPriority w:val="9"/>
+    <w:qFormat/>
     <w:pPr>
-      <w:keepNext w:val="1"/>
-      <w:keepLines w:val="1"/>
-      <w:pageBreakBefore w:val="0"/>
-      <w:spacing w:after="120" w:before="400" w:lineRule="auto"/>
+      <w:keepNext/>
+      <w:keepLines/>
+      <w:spacing w:before="400" w:after="120"/>
+      <w:outlineLvl w:val="0"/>
     </w:pPr>
     <w:rPr>
       <w:sz w:val="40"/>
@@ -2459,14 +2448,17 @@
     <w:name w:val="heading 2"/>
     <w:basedOn w:val="Normal"/>
     <w:next w:val="Normal"/>
+    <w:uiPriority w:val="9"/>
+    <w:semiHidden/>
+    <w:unhideWhenUsed/>
+    <w:qFormat/>
     <w:pPr>
-      <w:keepNext w:val="1"/>
-      <w:keepLines w:val="1"/>
-      <w:pageBreakBefore w:val="0"/>
-      <w:spacing w:after="120" w:before="360" w:lineRule="auto"/>
+      <w:keepNext/>
+      <w:keepLines/>
+      <w:spacing w:before="360" w:after="120"/>
+      <w:outlineLvl w:val="1"/>
     </w:pPr>
     <w:rPr>
-      <w:b w:val="0"/>
       <w:sz w:val="32"/>
       <w:szCs w:val="32"/>
     </w:rPr>
@@ -2475,14 +2467,17 @@
     <w:name w:val="heading 3"/>
     <w:basedOn w:val="Normal"/>
     <w:next w:val="Normal"/>
+    <w:uiPriority w:val="9"/>
+    <w:semiHidden/>
+    <w:unhideWhenUsed/>
+    <w:qFormat/>
     <w:pPr>
-      <w:keepNext w:val="1"/>
-      <w:keepLines w:val="1"/>
-      <w:pageBreakBefore w:val="0"/>
-      <w:spacing w:after="80" w:before="320" w:lineRule="auto"/>
+      <w:keepNext/>
+      <w:keepLines/>
+      <w:spacing w:before="320" w:after="80"/>
+      <w:outlineLvl w:val="2"/>
     </w:pPr>
     <w:rPr>
-      <w:b w:val="0"/>
       <w:color w:val="434343"/>
       <w:sz w:val="28"/>
       <w:szCs w:val="28"/>
@@ -2492,11 +2487,15 @@
     <w:name w:val="heading 4"/>
     <w:basedOn w:val="Normal"/>
     <w:next w:val="Normal"/>
+    <w:uiPriority w:val="9"/>
+    <w:semiHidden/>
+    <w:unhideWhenUsed/>
+    <w:qFormat/>
     <w:pPr>
-      <w:keepNext w:val="1"/>
-      <w:keepLines w:val="1"/>
-      <w:pageBreakBefore w:val="0"/>
-      <w:spacing w:after="80" w:before="280" w:lineRule="auto"/>
+      <w:keepNext/>
+      <w:keepLines/>
+      <w:spacing w:before="280" w:after="80"/>
+      <w:outlineLvl w:val="3"/>
     </w:pPr>
     <w:rPr>
       <w:color w:val="666666"/>
@@ -2508,44 +2507,76 @@
     <w:name w:val="heading 5"/>
     <w:basedOn w:val="Normal"/>
     <w:next w:val="Normal"/>
+    <w:uiPriority w:val="9"/>
+    <w:semiHidden/>
+    <w:unhideWhenUsed/>
+    <w:qFormat/>
     <w:pPr>
-      <w:keepNext w:val="1"/>
-      <w:keepLines w:val="1"/>
-      <w:pageBreakBefore w:val="0"/>
-      <w:spacing w:after="80" w:before="240" w:lineRule="auto"/>
+      <w:keepNext/>
+      <w:keepLines/>
+      <w:spacing w:before="240" w:after="80"/>
+      <w:outlineLvl w:val="4"/>
     </w:pPr>
     <w:rPr>
       <w:color w:val="666666"/>
-      <w:sz w:val="22"/>
-      <w:szCs w:val="22"/>
     </w:rPr>
   </w:style>
   <w:style w:type="paragraph" w:styleId="Heading6">
     <w:name w:val="heading 6"/>
     <w:basedOn w:val="Normal"/>
     <w:next w:val="Normal"/>
+    <w:uiPriority w:val="9"/>
+    <w:semiHidden/>
+    <w:unhideWhenUsed/>
+    <w:qFormat/>
     <w:pPr>
-      <w:keepNext w:val="1"/>
-      <w:keepLines w:val="1"/>
-      <w:pageBreakBefore w:val="0"/>
-      <w:spacing w:after="80" w:before="240" w:lineRule="auto"/>
+      <w:keepNext/>
+      <w:keepLines/>
+      <w:spacing w:before="240" w:after="80"/>
+      <w:outlineLvl w:val="5"/>
     </w:pPr>
     <w:rPr>
-      <w:i w:val="1"/>
+      <w:i/>
       <w:color w:val="666666"/>
-      <w:sz w:val="22"/>
-      <w:szCs w:val="22"/>
     </w:rPr>
+  </w:style>
+  <w:style w:type="character" w:default="1" w:styleId="DefaultParagraphFont">
+    <w:name w:val="Default Paragraph Font"/>
+    <w:uiPriority w:val="1"/>
+    <w:semiHidden/>
+    <w:unhideWhenUsed/>
+  </w:style>
+  <w:style w:type="table" w:default="1" w:styleId="TableNormal">
+    <w:name w:val="Normal Table"/>
+    <w:uiPriority w:val="99"/>
+    <w:semiHidden/>
+    <w:unhideWhenUsed/>
+    <w:tblPr>
+      <w:tblInd w:w="0" w:type="dxa"/>
+      <w:tblCellMar>
+        <w:top w:w="0" w:type="dxa"/>
+        <w:left w:w="108" w:type="dxa"/>
+        <w:bottom w:w="0" w:type="dxa"/>
+        <w:right w:w="108" w:type="dxa"/>
+      </w:tblCellMar>
+    </w:tblPr>
+  </w:style>
+  <w:style w:type="numbering" w:default="1" w:styleId="NoList">
+    <w:name w:val="No List"/>
+    <w:uiPriority w:val="99"/>
+    <w:semiHidden/>
+    <w:unhideWhenUsed/>
   </w:style>
   <w:style w:type="paragraph" w:styleId="Title">
     <w:name w:val="Title"/>
     <w:basedOn w:val="Normal"/>
     <w:next w:val="Normal"/>
+    <w:uiPriority w:val="10"/>
+    <w:qFormat/>
     <w:pPr>
-      <w:keepNext w:val="1"/>
-      <w:keepLines w:val="1"/>
-      <w:pageBreakBefore w:val="0"/>
-      <w:spacing w:after="60" w:before="0" w:lineRule="auto"/>
+      <w:keepNext/>
+      <w:keepLines/>
+      <w:spacing w:after="60"/>
     </w:pPr>
     <w:rPr>
       <w:sz w:val="52"/>
@@ -2556,15 +2587,14 @@
     <w:name w:val="Subtitle"/>
     <w:basedOn w:val="Normal"/>
     <w:next w:val="Normal"/>
+    <w:uiPriority w:val="11"/>
+    <w:qFormat/>
     <w:pPr>
-      <w:keepNext w:val="1"/>
-      <w:keepLines w:val="1"/>
-      <w:pageBreakBefore w:val="0"/>
-      <w:spacing w:after="320" w:before="0" w:lineRule="auto"/>
+      <w:keepNext/>
+      <w:keepLines/>
+      <w:spacing w:after="320"/>
     </w:pPr>
     <w:rPr>
-      <w:rFonts w:ascii="Arial" w:cs="Arial" w:eastAsia="Arial" w:hAnsi="Arial"/>
-      <w:i w:val="0"/>
       <w:color w:val="666666"/>
       <w:sz w:val="30"/>
       <w:szCs w:val="30"/>

</xml_diff>

<commit_message>
ppt and other docs
</commit_message>
<xml_diff>
--- a/GenAI-syllabus.docx
+++ b/GenAI-syllabus.docx
@@ -50,120 +50,321 @@
       <w:r>
         <w:t xml:space="preserve">Language </w:t>
       </w:r>
+      <w:r>
+        <w:t>Modelling</w:t>
+      </w:r>
+      <w:r>
+        <w:t xml:space="preserve"> Basics (MLM and Self Supervised Learning, NSP, RTD)</w:t>
+      </w:r>
+    </w:p>
+    <w:p>
+      <w:pPr>
+        <w:numPr>
+          <w:ilvl w:val="0"/>
+          <w:numId w:val="5"/>
+        </w:numPr>
+      </w:pPr>
+      <w:r>
+        <w:t>Introduction to LLM</w:t>
+      </w:r>
+    </w:p>
+    <w:p/>
+    <w:p>
+      <w:r>
+        <w:t>Introduction to representation Learning and Latent Space</w:t>
+      </w:r>
+    </w:p>
+    <w:p>
+      <w:r>
+        <w:t>How Chat GPT is trained.</w:t>
+      </w:r>
+    </w:p>
+    <w:p/>
+    <w:p>
+      <w:r>
+        <w:t xml:space="preserve">Generative Model Types: </w:t>
+      </w:r>
+    </w:p>
+    <w:p>
+      <w:pPr>
+        <w:numPr>
+          <w:ilvl w:val="0"/>
+          <w:numId w:val="7"/>
+        </w:numPr>
+      </w:pPr>
+      <w:r>
+        <w:t>Variational Autoencoders (VAEs)</w:t>
+      </w:r>
+    </w:p>
+    <w:p>
+      <w:pPr>
+        <w:numPr>
+          <w:ilvl w:val="0"/>
+          <w:numId w:val="7"/>
+        </w:numPr>
+      </w:pPr>
+      <w:r>
+        <w:t>Generative Adversarial Networks (GANs)</w:t>
+      </w:r>
+    </w:p>
+    <w:p>
+      <w:pPr>
+        <w:numPr>
+          <w:ilvl w:val="0"/>
+          <w:numId w:val="7"/>
+        </w:numPr>
+      </w:pPr>
+      <w:r>
+        <w:t>Autoregressive models.</w:t>
+      </w:r>
+    </w:p>
+    <w:p>
+      <w:pPr>
+        <w:numPr>
+          <w:ilvl w:val="0"/>
+          <w:numId w:val="7"/>
+        </w:numPr>
+      </w:pPr>
+      <w:r>
+        <w:t>Diffusion Models</w:t>
+      </w:r>
+    </w:p>
+    <w:p>
+      <w:pPr>
+        <w:numPr>
+          <w:ilvl w:val="0"/>
+          <w:numId w:val="7"/>
+        </w:numPr>
+      </w:pPr>
+      <w:r>
+        <w:t>Energy Based Models</w:t>
+      </w:r>
+    </w:p>
+    <w:p>
+      <w:pPr>
+        <w:numPr>
+          <w:ilvl w:val="0"/>
+          <w:numId w:val="7"/>
+        </w:numPr>
+      </w:pPr>
+      <w:r>
+        <w:t>Normalizing Flows</w:t>
+      </w:r>
+    </w:p>
+    <w:p>
+      <w:pPr>
+        <w:ind w:left="720"/>
+      </w:pPr>
+    </w:p>
+    <w:p>
+      <w:r>
+        <w:t xml:space="preserve">Fundamental Building Blocks of </w:t>
+      </w:r>
       <w:proofErr w:type="spellStart"/>
       <w:r>
-        <w:t>Modeling</w:t>
+        <w:t>GenAI</w:t>
       </w:r>
       <w:proofErr w:type="spellEnd"/>
       <w:r>
-        <w:t xml:space="preserve"> Basics (MLM and Self Supervised Learning, NSP, RTD)</w:t>
-      </w:r>
-    </w:p>
-    <w:p>
-      <w:pPr>
-        <w:numPr>
-          <w:ilvl w:val="0"/>
-          <w:numId w:val="5"/>
-        </w:numPr>
-      </w:pPr>
-      <w:r>
-        <w:t>Introduction to LLM</w:t>
+        <w:t>:</w:t>
+      </w:r>
+    </w:p>
+    <w:p>
+      <w:pPr>
+        <w:numPr>
+          <w:ilvl w:val="0"/>
+          <w:numId w:val="9"/>
+        </w:numPr>
+      </w:pPr>
+      <w:r>
+        <w:t>Boltzmann Machines (BMs)</w:t>
+      </w:r>
+    </w:p>
+    <w:p>
+      <w:pPr>
+        <w:numPr>
+          <w:ilvl w:val="0"/>
+          <w:numId w:val="9"/>
+        </w:numPr>
+      </w:pPr>
+      <w:r>
+        <w:t>Restricted Boltzmann Machines (RBMs)</w:t>
+      </w:r>
+    </w:p>
+    <w:p>
+      <w:pPr>
+        <w:ind w:left="720"/>
+      </w:pPr>
+    </w:p>
+    <w:p>
+      <w:r>
+        <w:t>Evaluation Metrics for Generative Models</w:t>
+      </w:r>
+    </w:p>
+    <w:p>
+      <w:pPr>
+        <w:numPr>
+          <w:ilvl w:val="0"/>
+          <w:numId w:val="8"/>
+        </w:numPr>
+      </w:pPr>
+      <w:r>
+        <w:t>Inception Score</w:t>
+      </w:r>
+    </w:p>
+    <w:p>
+      <w:pPr>
+        <w:numPr>
+          <w:ilvl w:val="0"/>
+          <w:numId w:val="8"/>
+        </w:numPr>
+      </w:pPr>
+      <w:r>
+        <w:t>Fréchet Inception Distance (FID)</w:t>
+      </w:r>
+    </w:p>
+    <w:p>
+      <w:pPr>
+        <w:numPr>
+          <w:ilvl w:val="0"/>
+          <w:numId w:val="8"/>
+        </w:numPr>
+      </w:pPr>
+      <w:r>
+        <w:t>Precision-Recall Curves for Text Generation</w:t>
       </w:r>
     </w:p>
     <w:p/>
     <w:p>
       <w:r>
-        <w:t>Introduction to representation Learning and Latent Space</w:t>
+        <w:t>Unit-2 (8 Hours)</w:t>
       </w:r>
     </w:p>
     <w:p/>
     <w:p>
-      <w:r>
-        <w:t xml:space="preserve">Generative Model Types: </w:t>
-      </w:r>
-    </w:p>
-    <w:p>
-      <w:pPr>
-        <w:numPr>
-          <w:ilvl w:val="0"/>
-          <w:numId w:val="7"/>
-        </w:numPr>
-      </w:pPr>
-      <w:r>
-        <w:t>Variational Autoencoders (VAEs)</w:t>
-      </w:r>
-    </w:p>
-    <w:p>
-      <w:pPr>
-        <w:numPr>
-          <w:ilvl w:val="0"/>
-          <w:numId w:val="7"/>
-        </w:numPr>
-      </w:pPr>
-      <w:r>
-        <w:t>Generative Adversarial Networks (GANs)</w:t>
-      </w:r>
-    </w:p>
-    <w:p>
-      <w:pPr>
-        <w:numPr>
-          <w:ilvl w:val="0"/>
-          <w:numId w:val="7"/>
-        </w:numPr>
-      </w:pPr>
-      <w:r>
-        <w:t>Autoregressive models.</w:t>
-      </w:r>
+      <w:proofErr w:type="gramStart"/>
+      <w:r>
+        <w:t>Tokenization</w:t>
+      </w:r>
+      <w:r>
+        <w:t>:-</w:t>
+      </w:r>
+      <w:proofErr w:type="gramEnd"/>
+    </w:p>
+    <w:p>
+      <w:pPr>
+        <w:pStyle w:val="ListParagraph"/>
+        <w:numPr>
+          <w:ilvl w:val="3"/>
+          <w:numId w:val="8"/>
+        </w:numPr>
+      </w:pPr>
       <w:bookmarkStart w:id="0" w:name="_GoBack"/>
-      <w:bookmarkEnd w:id="0"/>
-    </w:p>
-    <w:p>
-      <w:pPr>
-        <w:numPr>
-          <w:ilvl w:val="0"/>
-          <w:numId w:val="7"/>
-        </w:numPr>
-      </w:pPr>
-      <w:r>
-        <w:t>Diffusion Models</w:t>
-      </w:r>
-    </w:p>
-    <w:p>
-      <w:pPr>
-        <w:numPr>
-          <w:ilvl w:val="0"/>
-          <w:numId w:val="7"/>
-        </w:numPr>
-      </w:pPr>
-      <w:r>
-        <w:t>Energy Based Models</w:t>
-      </w:r>
-    </w:p>
-    <w:p>
-      <w:pPr>
-        <w:numPr>
-          <w:ilvl w:val="0"/>
-          <w:numId w:val="7"/>
-        </w:numPr>
-      </w:pPr>
-      <w:r>
-        <w:t>Normalizing Flows</w:t>
-      </w:r>
-    </w:p>
-    <w:p>
-      <w:pPr>
-        <w:ind w:left="720"/>
-      </w:pPr>
-    </w:p>
-    <w:p>
-      <w:r>
-        <w:t xml:space="preserve">Fundamental Building Blocks of </w:t>
-      </w:r>
+      <w:r>
+        <w:t>BPE</w:t>
+      </w:r>
+    </w:p>
+    <w:p>
+      <w:pPr>
+        <w:pStyle w:val="ListParagraph"/>
+        <w:numPr>
+          <w:ilvl w:val="3"/>
+          <w:numId w:val="8"/>
+        </w:numPr>
+      </w:pPr>
       <w:proofErr w:type="spellStart"/>
       <w:r>
-        <w:t>GenAI</w:t>
+        <w:t>Sentencepiece</w:t>
       </w:r>
       <w:proofErr w:type="spellEnd"/>
+    </w:p>
+    <w:p>
+      <w:pPr>
+        <w:pStyle w:val="ListParagraph"/>
+        <w:numPr>
+          <w:ilvl w:val="3"/>
+          <w:numId w:val="8"/>
+        </w:numPr>
+      </w:pPr>
+      <w:proofErr w:type="spellStart"/>
+      <w:r>
+        <w:t>Wordpiece</w:t>
+      </w:r>
+      <w:proofErr w:type="spellEnd"/>
+    </w:p>
+    <w:bookmarkEnd w:id="0"/>
+    <w:p/>
+    <w:p>
+      <w:r>
+        <w:t>Embeddings:</w:t>
+      </w:r>
+    </w:p>
+    <w:p>
+      <w:pPr>
+        <w:numPr>
+          <w:ilvl w:val="0"/>
+          <w:numId w:val="1"/>
+        </w:numPr>
+      </w:pPr>
+      <w:r>
+        <w:t>Word2Vec</w:t>
+      </w:r>
+    </w:p>
+    <w:p>
+      <w:pPr>
+        <w:numPr>
+          <w:ilvl w:val="0"/>
+          <w:numId w:val="1"/>
+        </w:numPr>
+      </w:pPr>
+      <w:proofErr w:type="spellStart"/>
+      <w:r>
+        <w:t>GLove</w:t>
+      </w:r>
+      <w:proofErr w:type="spellEnd"/>
+    </w:p>
+    <w:p>
+      <w:pPr>
+        <w:numPr>
+          <w:ilvl w:val="0"/>
+          <w:numId w:val="1"/>
+        </w:numPr>
+      </w:pPr>
+      <w:proofErr w:type="spellStart"/>
+      <w:r>
+        <w:t>ELMo</w:t>
+      </w:r>
+      <w:proofErr w:type="spellEnd"/>
+    </w:p>
+    <w:p>
+      <w:pPr>
+        <w:numPr>
+          <w:ilvl w:val="0"/>
+          <w:numId w:val="1"/>
+        </w:numPr>
+      </w:pPr>
+      <w:r>
+        <w:t>BERT</w:t>
+      </w:r>
+    </w:p>
+    <w:p>
+      <w:pPr>
+        <w:numPr>
+          <w:ilvl w:val="0"/>
+          <w:numId w:val="1"/>
+        </w:numPr>
+      </w:pPr>
+      <w:r>
+        <w:t>Knowledge Base Embeddings (for RAG) - knowledge bases (KBs)</w:t>
+      </w:r>
+    </w:p>
+    <w:p/>
+    <w:p>
+      <w:proofErr w:type="spellStart"/>
+      <w:r>
+        <w:t>VectorDB</w:t>
+      </w:r>
+      <w:proofErr w:type="spellEnd"/>
       <w:r>
         <w:t>:</w:t>
       </w:r>
@@ -172,292 +373,136 @@
       <w:pPr>
         <w:numPr>
           <w:ilvl w:val="0"/>
-          <w:numId w:val="9"/>
-        </w:numPr>
-      </w:pPr>
-      <w:r>
-        <w:t>Boltzmann Machines (BMs)</w:t>
-      </w:r>
-    </w:p>
-    <w:p>
-      <w:pPr>
-        <w:numPr>
-          <w:ilvl w:val="0"/>
-          <w:numId w:val="9"/>
-        </w:numPr>
-      </w:pPr>
-      <w:r>
-        <w:t>Restricted Boltzmann Machines (RBMs)</w:t>
-      </w:r>
-    </w:p>
-    <w:p>
-      <w:pPr>
-        <w:ind w:left="720"/>
-      </w:pPr>
-    </w:p>
-    <w:p>
-      <w:r>
-        <w:t>Evaluation Metrics for Generative Mod</w:t>
-      </w:r>
-      <w:r>
-        <w:t>els</w:t>
-      </w:r>
-    </w:p>
-    <w:p>
-      <w:pPr>
-        <w:numPr>
-          <w:ilvl w:val="0"/>
-          <w:numId w:val="8"/>
-        </w:numPr>
-      </w:pPr>
-      <w:r>
-        <w:t>Inception Score</w:t>
-      </w:r>
-    </w:p>
-    <w:p>
-      <w:pPr>
-        <w:numPr>
-          <w:ilvl w:val="0"/>
-          <w:numId w:val="8"/>
-        </w:numPr>
-      </w:pPr>
-      <w:r>
-        <w:t>Fréchet Inception Distance (FID)</w:t>
-      </w:r>
-    </w:p>
-    <w:p>
-      <w:pPr>
-        <w:numPr>
-          <w:ilvl w:val="0"/>
-          <w:numId w:val="8"/>
-        </w:numPr>
-      </w:pPr>
-      <w:r>
-        <w:t>Precision-Recall Curves for Text Generation</w:t>
+          <w:numId w:val="10"/>
+        </w:numPr>
+      </w:pPr>
+      <w:r>
+        <w:lastRenderedPageBreak/>
+        <w:t>High-dimensional embedding spaces for data representation</w:t>
+      </w:r>
+    </w:p>
+    <w:p>
+      <w:pPr>
+        <w:numPr>
+          <w:ilvl w:val="0"/>
+          <w:numId w:val="10"/>
+        </w:numPr>
+      </w:pPr>
+      <w:r>
+        <w:t xml:space="preserve">k-Nearest </w:t>
+      </w:r>
+      <w:proofErr w:type="spellStart"/>
+      <w:r>
+        <w:t>Neighbors</w:t>
+      </w:r>
+      <w:proofErr w:type="spellEnd"/>
+      <w:r>
+        <w:t xml:space="preserve"> (KNN) search for efficient retrieval</w:t>
       </w:r>
     </w:p>
     <w:p/>
     <w:p>
       <w:r>
-        <w:t>Unit-2 (8 Hours)</w:t>
+        <w:t>Applications: Product recommendations</w:t>
       </w:r>
     </w:p>
     <w:p/>
     <w:p>
-      <w:r>
-        <w:t>Embeddings:</w:t>
-      </w:r>
-    </w:p>
-    <w:p>
-      <w:pPr>
-        <w:numPr>
-          <w:ilvl w:val="0"/>
-          <w:numId w:val="1"/>
-        </w:numPr>
-      </w:pPr>
-      <w:r>
-        <w:t>Word2Vec</w:t>
-      </w:r>
-    </w:p>
-    <w:p>
-      <w:pPr>
-        <w:numPr>
-          <w:ilvl w:val="0"/>
-          <w:numId w:val="1"/>
-        </w:numPr>
-      </w:pPr>
       <w:proofErr w:type="spellStart"/>
       <w:r>
-        <w:t>GLove</w:t>
+        <w:t>LangChain</w:t>
       </w:r>
       <w:proofErr w:type="spellEnd"/>
-    </w:p>
-    <w:p>
-      <w:pPr>
-        <w:numPr>
-          <w:ilvl w:val="0"/>
-          <w:numId w:val="1"/>
-        </w:numPr>
-      </w:pPr>
-      <w:proofErr w:type="spellStart"/>
-      <w:r>
-        <w:t>ELMo</w:t>
-      </w:r>
-      <w:proofErr w:type="spellEnd"/>
-    </w:p>
-    <w:p>
-      <w:pPr>
-        <w:numPr>
-          <w:ilvl w:val="0"/>
-          <w:numId w:val="1"/>
-        </w:numPr>
-      </w:pPr>
-      <w:r>
-        <w:t>BERT</w:t>
-      </w:r>
-    </w:p>
-    <w:p>
-      <w:pPr>
-        <w:numPr>
-          <w:ilvl w:val="0"/>
-          <w:numId w:val="1"/>
-        </w:numPr>
-      </w:pPr>
-      <w:r>
-        <w:t>Knowledge Base Embeddings (for RAG) - knowledge bases (KBs)</w:t>
+      <w:r>
+        <w:t>:</w:t>
+      </w:r>
+    </w:p>
+    <w:p>
+      <w:pPr>
+        <w:numPr>
+          <w:ilvl w:val="0"/>
+          <w:numId w:val="4"/>
+        </w:numPr>
+      </w:pPr>
+      <w:r>
+        <w:t>A modular approach to building large language models (LLMs) by chaining together smaller, specialized models.</w:t>
+      </w:r>
+    </w:p>
+    <w:p>
+      <w:r>
+        <w:t>Application: Text summarization, Machine translation</w:t>
       </w:r>
     </w:p>
     <w:p/>
     <w:p>
-      <w:proofErr w:type="spellStart"/>
-      <w:r>
-        <w:t>VectorDB</w:t>
-      </w:r>
-      <w:proofErr w:type="spellEnd"/>
-      <w:r>
-        <w:t>:</w:t>
-      </w:r>
-    </w:p>
-    <w:p>
-      <w:pPr>
-        <w:numPr>
-          <w:ilvl w:val="0"/>
-          <w:numId w:val="10"/>
-        </w:numPr>
-      </w:pPr>
-      <w:r>
-        <w:t>High-dimensional embedding spaces for data representation</w:t>
-      </w:r>
-    </w:p>
-    <w:p>
-      <w:pPr>
-        <w:numPr>
-          <w:ilvl w:val="0"/>
-          <w:numId w:val="10"/>
-        </w:numPr>
-      </w:pPr>
-      <w:r>
-        <w:t xml:space="preserve">k-Nearest </w:t>
-      </w:r>
-      <w:proofErr w:type="spellStart"/>
-      <w:r>
-        <w:t>Neighbors</w:t>
-      </w:r>
-      <w:proofErr w:type="spellEnd"/>
-      <w:r>
-        <w:t xml:space="preserve"> (KNN) search for efficient retrieval</w:t>
+      <w:r>
+        <w:t>RAG:</w:t>
+      </w:r>
+    </w:p>
+    <w:p>
+      <w:pPr>
+        <w:numPr>
+          <w:ilvl w:val="0"/>
+          <w:numId w:val="6"/>
+        </w:numPr>
+      </w:pPr>
+      <w:r>
+        <w:t>Leveraging pre-trained retrieval models to find relevant information from a knowledge base to inform text generation</w:t>
+      </w:r>
+    </w:p>
+    <w:p>
+      <w:r>
+        <w:t>Application: Dialogue systems, question answering</w:t>
       </w:r>
     </w:p>
     <w:p/>
     <w:p>
       <w:r>
-        <w:t>Applications: Product recommendations</w:t>
+        <w:t>Unit-3 (8 Hours)</w:t>
       </w:r>
     </w:p>
     <w:p/>
     <w:p>
-      <w:proofErr w:type="spellStart"/>
-      <w:r>
-        <w:t>LangChain</w:t>
-      </w:r>
-      <w:proofErr w:type="spellEnd"/>
-      <w:r>
-        <w:t>:</w:t>
-      </w:r>
-    </w:p>
-    <w:p>
-      <w:pPr>
-        <w:numPr>
-          <w:ilvl w:val="0"/>
-          <w:numId w:val="4"/>
-        </w:numPr>
-      </w:pPr>
-      <w:r>
-        <w:lastRenderedPageBreak/>
-        <w:t xml:space="preserve">A modular approach to building large language models (LLMs) by chaining together smaller, </w:t>
-      </w:r>
-      <w:r>
-        <w:t>specialized models.</w:t>
-      </w:r>
-    </w:p>
-    <w:p>
-      <w:r>
-        <w:t>Application: Text summarization, Machine translation</w:t>
+      <w:r>
+        <w:t>Prompt Engineering:</w:t>
+      </w:r>
+    </w:p>
+    <w:p>
+      <w:r>
+        <w:t>Crafting effective prompts to guide the behaviour of foundation models towards generating the desired outputs</w:t>
+      </w:r>
+    </w:p>
+    <w:p>
+      <w:r>
+        <w:t>Techniques: Few-shot learning, zero-shot learning, fine-tuning</w:t>
+      </w:r>
+    </w:p>
+    <w:p>
+      <w:r>
+        <w:t>Application: Chatbots, creative writing assistants</w:t>
       </w:r>
     </w:p>
     <w:p/>
     <w:p>
       <w:r>
-        <w:t>RAG:</w:t>
-      </w:r>
-    </w:p>
-    <w:p>
-      <w:pPr>
-        <w:numPr>
-          <w:ilvl w:val="0"/>
-          <w:numId w:val="6"/>
-        </w:numPr>
-      </w:pPr>
-      <w:r>
-        <w:t>Leveraging pre-trained retrieval models to find relevant information from a knowledge base to inform text generation</w:t>
-      </w:r>
-    </w:p>
-    <w:p>
-      <w:r>
-        <w:t>Application: Dialogue systems, question answering</w:t>
+        <w:t>Unit-4 (8 Hours)</w:t>
+      </w:r>
+    </w:p>
+    <w:p>
+      <w:r>
+        <w:t xml:space="preserve">Introduction to Multimodal Generative AI: </w:t>
+      </w:r>
+    </w:p>
+    <w:p>
+      <w:pPr>
+        <w:ind w:firstLine="720"/>
+      </w:pPr>
+      <w:r>
+        <w:t>Generating outputs that combine different modalities like text, images, audio, or video.</w:t>
       </w:r>
     </w:p>
     <w:p/>
     <w:p>
-      <w:r>
-        <w:t>Unit-3 (8</w:t>
-      </w:r>
-      <w:r>
-        <w:t xml:space="preserve"> Hours)</w:t>
-      </w:r>
-    </w:p>
-    <w:p/>
-    <w:p>
-      <w:r>
-        <w:t>Prompt Engineering:</w:t>
-      </w:r>
-    </w:p>
-    <w:p>
-      <w:r>
-        <w:t>Crafting effective prompts to guide the behaviour of foundation models towards generating the desired outputs</w:t>
-      </w:r>
-    </w:p>
-    <w:p>
-      <w:r>
-        <w:t>Techniques: Few-shot learning, zero-shot learning, fine-tuning</w:t>
-      </w:r>
-    </w:p>
-    <w:p>
-      <w:r>
-        <w:t>Application: Chatbots, creative writing assistants</w:t>
-      </w:r>
-    </w:p>
-    <w:p/>
-    <w:p>
-      <w:r>
-        <w:t>Unit-4 (8 Hours)</w:t>
-      </w:r>
-    </w:p>
-    <w:p>
-      <w:r>
-        <w:t xml:space="preserve">Introduction to Multimodal Generative AI: </w:t>
-      </w:r>
-    </w:p>
-    <w:p>
-      <w:pPr>
-        <w:ind w:firstLine="720"/>
-      </w:pPr>
-      <w:r>
-        <w:t>Generating outputs that combine different modalities like text, images, audio, or video.</w:t>
-      </w:r>
-    </w:p>
-    <w:p/>
-    <w:p>
       <w:pPr>
         <w:numPr>
           <w:ilvl w:val="0"/>
@@ -492,10 +537,7 @@
     </w:p>
     <w:p>
       <w:r>
-        <w:t>Application: Generative D</w:t>
-      </w:r>
-      <w:r>
-        <w:t>esign, Text-to-3D</w:t>
+        <w:t>Application: Generative Design, Text-to-3D</w:t>
       </w:r>
     </w:p>
     <w:p/>
@@ -596,6 +638,7 @@
         </w:numPr>
       </w:pPr>
       <w:r>
+        <w:lastRenderedPageBreak/>
         <w:t xml:space="preserve">Generative Adversarial Networks (Ian Goodfellow, </w:t>
       </w:r>
       <w:proofErr w:type="spellStart"/>
@@ -612,10 +655,7 @@
       </w:r>
       <w:proofErr w:type="spellEnd"/>
       <w:r>
-        <w:t>, and Aaron Courv</w:t>
-      </w:r>
-      <w:r>
-        <w:t>ille)</w:t>
+        <w:t>, and Aaron Courville)</w:t>
       </w:r>
     </w:p>
     <w:p>
@@ -677,10 +717,7 @@
       </w:r>
       <w:proofErr w:type="spellEnd"/>
       <w:r>
-        <w:t xml:space="preserve"> Müller, Francesc</w:t>
-      </w:r>
-      <w:r>
-        <w:t xml:space="preserve">o </w:t>
+        <w:t xml:space="preserve"> Müller, Francesco </w:t>
       </w:r>
       <w:proofErr w:type="spellStart"/>
       <w:r>
@@ -699,7 +736,6 @@
         </w:numPr>
       </w:pPr>
       <w:r>
-        <w:lastRenderedPageBreak/>
         <w:t>Demystifying Prompt Engineering: AI Prompts at Your Fingertips (A Step-By-Step Guide) (Harish Bhat)</w:t>
       </w:r>
     </w:p>
@@ -2600,6 +2636,17 @@
       <w:szCs w:val="30"/>
     </w:rPr>
   </w:style>
+  <w:style w:type="paragraph" w:styleId="ListParagraph">
+    <w:name w:val="List Paragraph"/>
+    <w:basedOn w:val="Normal"/>
+    <w:uiPriority w:val="34"/>
+    <w:qFormat/>
+    <w:rsid w:val="00116B78"/>
+    <w:pPr>
+      <w:ind w:left="720"/>
+      <w:contextualSpacing/>
+    </w:pPr>
+  </w:style>
 </w:styles>
 </file>
 

</xml_diff>

<commit_message>
updated ppt for Unit 3 and 4
</commit_message>
<xml_diff>
--- a/GenAI-syllabus.docx
+++ b/GenAI-syllabus.docx
@@ -543,76 +543,81 @@
       <w:r>
         <w:t>e image</w:t>
       </w:r>
+    </w:p>
+    <w:p/>
+    <w:p>
+      <w:r>
+        <w:t>Unit-5 (8 Hours)</w:t>
+      </w:r>
+    </w:p>
+    <w:p>
+      <w:proofErr w:type="spellStart"/>
+      <w:r>
+        <w:t>LLMOps</w:t>
+      </w:r>
+      <w:proofErr w:type="spellEnd"/>
+      <w:r>
+        <w:t xml:space="preserve"> Fundamentals: </w:t>
+      </w:r>
+      <w:proofErr w:type="spellStart"/>
+      <w:r>
+        <w:t>OpenAI</w:t>
+      </w:r>
+      <w:proofErr w:type="spellEnd"/>
+      <w:r>
+        <w:t xml:space="preserve"> Playground, Hugging Face Transformers</w:t>
+      </w:r>
+    </w:p>
+    <w:p>
+      <w:r>
+        <w:t>Debugging and Monitoring LLMs: LIME, Prometheus, Grafana</w:t>
+      </w:r>
+    </w:p>
+    <w:p>
+      <w:r>
+        <w:t>Accuracy Matrices</w:t>
+      </w:r>
+    </w:p>
+    <w:p>
+      <w:r>
+        <w:t>Responsible AI</w:t>
+      </w:r>
+    </w:p>
+    <w:p>
+      <w:pPr>
+        <w:numPr>
+          <w:ilvl w:val="0"/>
+          <w:numId w:val="3"/>
+        </w:numPr>
+      </w:pPr>
+      <w:r>
+        <w:t>Challenges and Considerations in Multimodal Generative AI</w:t>
+      </w:r>
+    </w:p>
+    <w:p>
+      <w:pPr>
+        <w:numPr>
+          <w:ilvl w:val="0"/>
+          <w:numId w:val="3"/>
+        </w:numPr>
+      </w:pPr>
+      <w:r>
+        <w:t>Ethical Considerations in Multimodal Generation</w:t>
+      </w:r>
+    </w:p>
+    <w:p>
+      <w:pPr>
+        <w:numPr>
+          <w:ilvl w:val="0"/>
+          <w:numId w:val="3"/>
+        </w:numPr>
+      </w:pPr>
       <w:bookmarkStart w:id="0" w:name="_GoBack"/>
-      <w:bookmarkEnd w:id="0"/>
-    </w:p>
-    <w:p/>
-    <w:p>
-      <w:r>
-        <w:t>Unit-5 (8 Hours)</w:t>
-      </w:r>
-    </w:p>
-    <w:p>
-      <w:proofErr w:type="spellStart"/>
-      <w:r>
-        <w:t>LLMOps</w:t>
-      </w:r>
-      <w:proofErr w:type="spellEnd"/>
-      <w:r>
-        <w:t xml:space="preserve"> Fundamentals: </w:t>
-      </w:r>
-      <w:proofErr w:type="spellStart"/>
-      <w:r>
-        <w:t>OpenAI</w:t>
-      </w:r>
-      <w:proofErr w:type="spellEnd"/>
-      <w:r>
-        <w:t xml:space="preserve"> Playground, Hugging Face Transformers</w:t>
-      </w:r>
-    </w:p>
-    <w:p>
-      <w:r>
-        <w:t>Debugging and Monitoring LLMs: LIME, Prometheus, Grafana</w:t>
-      </w:r>
-    </w:p>
-    <w:p>
-      <w:r>
-        <w:t>Responsible AI</w:t>
-      </w:r>
-    </w:p>
-    <w:p>
-      <w:pPr>
-        <w:numPr>
-          <w:ilvl w:val="0"/>
-          <w:numId w:val="3"/>
-        </w:numPr>
-      </w:pPr>
-      <w:r>
-        <w:t>Challenges and Considerations in Multimodal Generative AI</w:t>
-      </w:r>
-    </w:p>
-    <w:p>
-      <w:pPr>
-        <w:numPr>
-          <w:ilvl w:val="0"/>
-          <w:numId w:val="3"/>
-        </w:numPr>
-      </w:pPr>
-      <w:r>
-        <w:t>Ethical Considerations in Multimodal Generation</w:t>
-      </w:r>
-    </w:p>
-    <w:p>
-      <w:pPr>
-        <w:numPr>
-          <w:ilvl w:val="0"/>
-          <w:numId w:val="3"/>
-        </w:numPr>
-      </w:pPr>
       <w:r>
         <w:t>Hallucination</w:t>
       </w:r>
     </w:p>
+    <w:bookmarkEnd w:id="0"/>
     <w:p/>
     <w:p/>
     <w:p>
@@ -631,6 +636,7 @@
         </w:numPr>
       </w:pPr>
       <w:r>
+        <w:lastRenderedPageBreak/>
         <w:t>Generative Deep Learning: Teaching Machines to Paint, Write, Compose, and Play (David Foster)</w:t>
       </w:r>
     </w:p>
@@ -642,7 +648,6 @@
         </w:numPr>
       </w:pPr>
       <w:r>
-        <w:lastRenderedPageBreak/>
         <w:t xml:space="preserve">Generative Adversarial Networks (Ian Goodfellow, </w:t>
       </w:r>
       <w:proofErr w:type="spellStart"/>

</xml_diff>